<commit_message>
fix: update test file references and enhance GitHub Actions workflow
- Changed references from 'sample_test_3.docx' to 'sample_2_page.docx' across multiple test files for consistency.
- Updated Node.js version in the GitHub Actions workflow from 20 to 22 and added a testing step to ensure code quality before release.
- Introduced a new memory measurement HTML example to facilitate performance testing in the browser.
</commit_message>
<xml_diff>
--- a/tests/sample_2_page.docx
+++ b/tests/sample_2_page.docx
@@ -13,7 +13,7 @@
         <mc:AlternateContent>
           <mc:Choice Requires="wps">
             <w:drawing>
-              <wp:anchor behindDoc="0" distT="0" distB="0" distL="0" distR="0" simplePos="0" locked="0" layoutInCell="1" allowOverlap="1" relativeHeight="5">
+              <wp:anchor behindDoc="0" distT="635" distB="635" distL="635" distR="635" simplePos="0" locked="0" layoutInCell="1" allowOverlap="1" relativeHeight="5">
                 <wp:simplePos x="0" y="0"/>
                 <wp:positionH relativeFrom="column">
                   <wp:posOffset>-1224915</wp:posOffset>
@@ -28,7 +28,7 @@
                 <a:graphic xmlns:a="http://schemas.openxmlformats.org/drawingml/2006/main">
                   <a:graphicData uri="http://schemas.microsoft.com/office/word/2010/wordprocessingShape">
                     <wps:wsp>
-                      <wps:cNvSpPr txBox="1"/>
+                      <wps:cNvSpPr/>
                       <wps:spPr>
                         <a:xfrm>
                           <a:off x="0" y="0"/>
@@ -46,75 +46,82 @@
                           </a:solidFill>
                         </a:ln>
                       </wps:spPr>
+                      <wps:style>
+                        <a:lnRef idx="0"/>
+                        <a:fillRef idx="0"/>
+                        <a:effectRef idx="0"/>
+                        <a:fontRef idx="minor"/>
+                      </wps:style>
                       <wps:txbx>
                         <w:txbxContent>
                           <w:p>
                             <w:pPr>
+                              <w:pStyle w:val="FrameContents"/>
                               <w:bidi w:val="0"/>
-                              <w:spacing w:before="0" w:after="0" w:lineRule="auto" w:line="240"/>
-                              <w:ind w:start="0" w:end="0" w:hanging="0"/>
+                              <w:spacing w:lineRule="auto" w:line="240" w:before="0" w:after="0"/>
+                              <w:ind w:hanging="0" w:start="0" w:end="0"/>
                               <w:jc w:val="center"/>
                               <w:rPr/>
                             </w:pPr>
                             <w:r>
                               <w:rPr>
-                                <w:sz w:val="30"/>
                                 <w:b w:val="false"/>
-                                <w:u w:val="none"/>
+                                <w:i w:val="false"/>
+                                <w:caps w:val="false"/>
+                                <w:smallCaps w:val="false"/>
+                                <w:strike w:val="false"/>
                                 <w:dstrike w:val="false"/>
-                                <w:strike w:val="false"/>
-                                <w:i w:val="false"/>
                                 <w:outline w:val="false"/>
                                 <w:shadow w:val="false"/>
-                                <w:kern w:val="2"/>
-                                <w:em w:val="none"/>
                                 <w:emboss w:val="false"/>
                                 <w:imprint w:val="false"/>
-                                <w:smallCaps w:val="false"/>
-                                <w:caps w:val="false"/>
                                 <w:color w:val="auto"/>
+                                <w:kern w:val="2"/>
+                                <w:sz w:val="30"/>
+                                <w:u w:val="none"/>
+                                <w:em w:val="none"/>
                                 <w:lang w:val="en-US" w:eastAsia="en-US" w:bidi="en-US"/>
                               </w:rPr>
                               <w:t xml:space="preserve">Put your </w:t>
                             </w:r>
                             <w:r>
                               <w:rPr>
-                                <w:u w:val="none"/>
+                                <w:b/>
+                                <w:i w:val="false"/>
+                                <w:caps w:val="false"/>
+                                <w:smallCaps w:val="false"/>
+                                <w:strike w:val="false"/>
                                 <w:dstrike w:val="false"/>
-                                <w:strike w:val="false"/>
-                                <w:i w:val="false"/>
                                 <w:outline w:val="false"/>
                                 <w:shadow w:val="false"/>
-                                <w:kern w:val="2"/>
-                                <w:em w:val="none"/>
                                 <w:emboss w:val="false"/>
                                 <w:imprint w:val="false"/>
-                                <w:smallCaps w:val="false"/>
-                                <w:caps w:val="false"/>
+                                <w:color w:val="004586"/>
+                                <w:kern w:val="2"/>
                                 <w:sz w:val="36"/>
-                                <w:b/>
-                                <w:color w:val="004586"/>
+                                <w:u w:val="none"/>
+                                <w:em w:val="none"/>
                                 <w:lang w:val="en-US" w:eastAsia="en-US" w:bidi="en-US"/>
                               </w:rPr>
                               <w:t>LOGO</w:t>
                             </w:r>
                             <w:r>
                               <w:rPr>
-                                <w:u w:val="none"/>
+                                <w:b w:val="false"/>
+                                <w:i w:val="false"/>
+                                <w:caps w:val="false"/>
+                                <w:smallCaps w:val="false"/>
+                                <w:strike w:val="false"/>
                                 <w:dstrike w:val="false"/>
-                                <w:strike w:val="false"/>
-                                <w:i w:val="false"/>
                                 <w:outline w:val="false"/>
                                 <w:shadow w:val="false"/>
-                                <w:kern w:val="2"/>
-                                <w:em w:val="none"/>
                                 <w:emboss w:val="false"/>
                                 <w:imprint w:val="false"/>
-                                <w:smallCaps w:val="false"/>
-                                <w:caps w:val="false"/>
+                                <w:color w:val="auto"/>
+                                <w:kern w:val="2"/>
                                 <w:sz w:val="30"/>
-                                <w:b w:val="false"/>
-                                <w:color w:val="auto"/>
+                                <w:u w:val="none"/>
+                                <w:em w:val="none"/>
                                 <w:lang w:val="en-US" w:eastAsia="en-US" w:bidi="en-US"/>
                               </w:rPr>
                               <w:t xml:space="preserve"> here</w:t>
@@ -122,7 +129,7 @@
                           </w:p>
                         </w:txbxContent>
                       </wps:txbx>
-                      <wps:bodyPr wrap="square" lIns="90000" rIns="90000" tIns="45000" bIns="45000" anchor="t">
+                      <wps:bodyPr lIns="90000" rIns="90000" tIns="45000" bIns="45000" anchor="t">
                         <a:noAutofit/>
                       </wps:bodyPr>
                     </wps:wsp>
@@ -133,80 +140,79 @@
           </mc:Choice>
           <mc:Fallback>
             <w:pict>
-              <v:shapetype id="_x0000_t202" coordsize="21600,21600" o:spt="202" path="m,l,21600l21600,21600l21600,xe">
-                <v:stroke joinstyle="miter"/>
-                <v:path gradientshapeok="t" o:connecttype="rect"/>
-              </v:shapetype>
-              <v:shape id="shape_0" ID="Shape2" fillcolor="white" stroked="t" o:allowincell="f" style="position:absolute;margin-left:-96.45pt;margin-top:0.4pt;width:70.9pt;height:69.95pt;mso-wrap-style:square;v-text-anchor:top" type="_x0000_t202">
+              <v:rect id="shape_0" ID="Shape2" path="m0,0l-2147483645,0l-2147483645,-2147483646l0,-2147483646xe" fillcolor="white" stroked="t" o:allowincell="f" style="position:absolute;margin-left:-96.45pt;margin-top:0.4pt;width:70.9pt;height:69.95pt;mso-wrap-style:square;v-text-anchor:top">
+                <v:fill o:detectmouseclick="t" type="solid" color2="black"/>
+                <v:stroke color="black" joinstyle="round" endcap="flat"/>
                 <v:textbox>
                   <w:txbxContent>
                     <w:p>
                       <w:pPr>
+                        <w:pStyle w:val="FrameContents"/>
                         <w:bidi w:val="0"/>
-                        <w:spacing w:before="0" w:after="0" w:lineRule="auto" w:line="240"/>
-                        <w:ind w:start="0" w:end="0" w:hanging="0"/>
+                        <w:spacing w:lineRule="auto" w:line="240" w:before="0" w:after="0"/>
+                        <w:ind w:hanging="0" w:start="0" w:end="0"/>
                         <w:jc w:val="center"/>
                         <w:rPr/>
                       </w:pPr>
                       <w:r>
                         <w:rPr>
-                          <w:sz w:val="30"/>
                           <w:b w:val="false"/>
-                          <w:u w:val="none"/>
+                          <w:i w:val="false"/>
+                          <w:caps w:val="false"/>
+                          <w:smallCaps w:val="false"/>
+                          <w:strike w:val="false"/>
                           <w:dstrike w:val="false"/>
-                          <w:strike w:val="false"/>
-                          <w:i w:val="false"/>
                           <w:outline w:val="false"/>
                           <w:shadow w:val="false"/>
-                          <w:kern w:val="2"/>
-                          <w:em w:val="none"/>
                           <w:emboss w:val="false"/>
                           <w:imprint w:val="false"/>
-                          <w:smallCaps w:val="false"/>
-                          <w:caps w:val="false"/>
                           <w:color w:val="auto"/>
+                          <w:kern w:val="2"/>
+                          <w:sz w:val="30"/>
+                          <w:u w:val="none"/>
+                          <w:em w:val="none"/>
                           <w:lang w:val="en-US" w:eastAsia="en-US" w:bidi="en-US"/>
                         </w:rPr>
                         <w:t xml:space="preserve">Put your </w:t>
                       </w:r>
                       <w:r>
                         <w:rPr>
-                          <w:u w:val="none"/>
+                          <w:b/>
+                          <w:i w:val="false"/>
+                          <w:caps w:val="false"/>
+                          <w:smallCaps w:val="false"/>
+                          <w:strike w:val="false"/>
                           <w:dstrike w:val="false"/>
-                          <w:strike w:val="false"/>
-                          <w:i w:val="false"/>
                           <w:outline w:val="false"/>
                           <w:shadow w:val="false"/>
-                          <w:kern w:val="2"/>
-                          <w:em w:val="none"/>
                           <w:emboss w:val="false"/>
                           <w:imprint w:val="false"/>
-                          <w:smallCaps w:val="false"/>
-                          <w:caps w:val="false"/>
+                          <w:color w:val="004586"/>
+                          <w:kern w:val="2"/>
                           <w:sz w:val="36"/>
-                          <w:b/>
-                          <w:color w:val="004586"/>
+                          <w:u w:val="none"/>
+                          <w:em w:val="none"/>
                           <w:lang w:val="en-US" w:eastAsia="en-US" w:bidi="en-US"/>
                         </w:rPr>
                         <w:t>LOGO</w:t>
                       </w:r>
                       <w:r>
                         <w:rPr>
-                          <w:u w:val="none"/>
+                          <w:b w:val="false"/>
+                          <w:i w:val="false"/>
+                          <w:caps w:val="false"/>
+                          <w:smallCaps w:val="false"/>
+                          <w:strike w:val="false"/>
                           <w:dstrike w:val="false"/>
-                          <w:strike w:val="false"/>
-                          <w:i w:val="false"/>
                           <w:outline w:val="false"/>
                           <w:shadow w:val="false"/>
-                          <w:kern w:val="2"/>
-                          <w:em w:val="none"/>
                           <w:emboss w:val="false"/>
                           <w:imprint w:val="false"/>
-                          <w:smallCaps w:val="false"/>
-                          <w:caps w:val="false"/>
+                          <w:color w:val="auto"/>
+                          <w:kern w:val="2"/>
                           <w:sz w:val="30"/>
-                          <w:b w:val="false"/>
-                          <w:color w:val="auto"/>
+                          <w:u w:val="none"/>
+                          <w:em w:val="none"/>
                           <w:lang w:val="en-US" w:eastAsia="en-US" w:bidi="en-US"/>
                         </w:rPr>
                         <w:t xml:space="preserve"> here</w:t>
@@ -214,25 +220,23 @@
                     </w:p>
                   </w:txbxContent>
                 </v:textbox>
-                <v:fill o:detectmouseclick="t" type="solid" color2="black"/>
-                <v:stroke color="black" joinstyle="round" endcap="flat"/>
                 <w10:wrap type="none"/>
-              </v:shape>
+              </v:rect>
             </w:pict>
           </mc:Fallback>
         </mc:AlternateContent>
       </w:r>
-      <w:r>
-        <w:rPr/>
-      </w:r>
-      <w:sdt>
-        <w:sdtPr>
-          <w:temporary/>
-          <w:showingPlcHdr/>
-          <w:text/>
-        </w:sdtPr>
-        <w:sdtContent>
-          <w:r>
+      <w:sdt>
+        <w:sdtPr>
+          <w:showingPlcHdr/>
+          <w:text/>
+        </w:sdtPr>
+        <w:sdtContent>
+          <w:r>
+            <w:rPr/>
+          </w:r>
+          <w:r>
+            <w:rPr/>
             <w:t>Sender's name</w:t>
           </w:r>
         </w:sdtContent>
@@ -241,17 +245,17 @@
         <w:rPr/>
         <w:br/>
       </w:r>
-      <w:r>
-        <w:rPr/>
-      </w:r>
-      <w:sdt>
-        <w:sdtPr>
-          <w:temporary/>
-          <w:showingPlcHdr/>
-          <w:text/>
-        </w:sdtPr>
-        <w:sdtContent>
-          <w:r>
+      <w:sdt>
+        <w:sdtPr>
+          <w:showingPlcHdr/>
+          <w:text/>
+        </w:sdtPr>
+        <w:sdtContent>
+          <w:r>
+            <w:rPr/>
+          </w:r>
+          <w:r>
+            <w:rPr/>
             <w:t>Company Name</w:t>
           </w:r>
         </w:sdtContent>
@@ -260,17 +264,17 @@
         <w:rPr/>
         <w:br/>
       </w:r>
-      <w:r>
-        <w:rPr/>
-      </w:r>
-      <w:sdt>
-        <w:sdtPr>
-          <w:temporary/>
-          <w:showingPlcHdr/>
-          <w:text/>
-        </w:sdtPr>
-        <w:sdtContent>
-          <w:r>
+      <w:sdt>
+        <w:sdtPr>
+          <w:showingPlcHdr/>
+          <w:text/>
+        </w:sdtPr>
+        <w:sdtContent>
+          <w:r>
+            <w:rPr/>
+          </w:r>
+          <w:r>
+            <w:rPr/>
             <w:t>address street</w:t>
           </w:r>
         </w:sdtContent>
@@ -279,32 +283,32 @@
         <w:rPr/>
         <w:br/>
       </w:r>
-      <w:r>
-        <w:rPr/>
-      </w:r>
-      <w:sdt>
-        <w:sdtPr>
-          <w:temporary/>
-          <w:showingPlcHdr/>
-          <w:text/>
-        </w:sdtPr>
-        <w:sdtContent>
-          <w:r>
+      <w:sdt>
+        <w:sdtPr>
+          <w:showingPlcHdr/>
+          <w:text/>
+        </w:sdtPr>
+        <w:sdtContent>
+          <w:r>
+            <w:rPr/>
+          </w:r>
+          <w:r>
+            <w:rPr/>
             <w:t>address postal code</w:t>
           </w:r>
         </w:sdtContent>
       </w:sdt>
-      <w:r>
-        <w:rPr/>
-      </w:r>
-      <w:sdt>
-        <w:sdtPr>
-          <w:temporary/>
-          <w:showingPlcHdr/>
-          <w:text/>
-        </w:sdtPr>
-        <w:sdtContent>
-          <w:r>
+      <w:sdt>
+        <w:sdtPr>
+          <w:showingPlcHdr/>
+          <w:text/>
+        </w:sdtPr>
+        <w:sdtContent>
+          <w:r>
+            <w:rPr/>
+          </w:r>
+          <w:r>
+            <w:rPr/>
             <w:t>address city</w:t>
           </w:r>
         </w:sdtContent>
@@ -313,17 +317,17 @@
         <w:rPr/>
         <w:br/>
       </w:r>
-      <w:r>
-        <w:rPr/>
-      </w:r>
-      <w:sdt>
-        <w:sdtPr>
-          <w:temporary/>
-          <w:showingPlcHdr/>
-          <w:text/>
-        </w:sdtPr>
-        <w:sdtContent>
-          <w:r>
+      <w:sdt>
+        <w:sdtPr>
+          <w:showingPlcHdr/>
+          <w:text/>
+        </w:sdtPr>
+        <w:sdtContent>
+          <w:r>
+            <w:rPr/>
+          </w:r>
+          <w:r>
+            <w:rPr/>
             <w:t>state</w:t>
           </w:r>
         </w:sdtContent>
@@ -376,32 +380,32 @@
         <w:jc w:val="start"/>
         <w:rPr/>
       </w:pPr>
-      <w:r>
-        <w:rPr/>
-      </w:r>
-      <w:sdt>
-        <w:sdtPr>
-          <w:temporary/>
-          <w:showingPlcHdr/>
-          <w:text/>
-        </w:sdtPr>
-        <w:sdtContent>
-          <w:r>
+      <w:sdt>
+        <w:sdtPr>
+          <w:showingPlcHdr/>
+          <w:text/>
+        </w:sdtPr>
+        <w:sdtContent>
+          <w:r>
+            <w:rPr/>
+          </w:r>
+          <w:r>
+            <w:rPr/>
             <w:t>Title</w:t>
           </w:r>
         </w:sdtContent>
       </w:sdt>
-      <w:r>
-        <w:rPr/>
-      </w:r>
-      <w:sdt>
-        <w:sdtPr>
-          <w:temporary/>
-          <w:showingPlcHdr/>
-          <w:text/>
-        </w:sdtPr>
-        <w:sdtContent>
-          <w:r>
+      <w:sdt>
+        <w:sdtPr>
+          <w:showingPlcHdr/>
+          <w:text/>
+        </w:sdtPr>
+        <w:sdtContent>
+          <w:r>
+            <w:rPr/>
+          </w:r>
+          <w:r>
+            <w:rPr/>
             <w:t>Recipient's name</w:t>
           </w:r>
         </w:sdtContent>
@@ -410,17 +414,17 @@
         <w:rPr/>
         <w:br/>
       </w:r>
-      <w:r>
-        <w:rPr/>
-      </w:r>
-      <w:sdt>
-        <w:sdtPr>
-          <w:temporary/>
-          <w:showingPlcHdr/>
-          <w:text/>
-        </w:sdtPr>
-        <w:sdtContent>
-          <w:r>
+      <w:sdt>
+        <w:sdtPr>
+          <w:showingPlcHdr/>
+          <w:text/>
+        </w:sdtPr>
+        <w:sdtContent>
+          <w:r>
+            <w:rPr/>
+          </w:r>
+          <w:r>
+            <w:rPr/>
             <w:t>Company Name</w:t>
           </w:r>
         </w:sdtContent>
@@ -429,17 +433,17 @@
         <w:rPr/>
         <w:br/>
       </w:r>
-      <w:r>
-        <w:rPr/>
-      </w:r>
-      <w:sdt>
-        <w:sdtPr>
-          <w:temporary/>
-          <w:showingPlcHdr/>
-          <w:text/>
-        </w:sdtPr>
-        <w:sdtContent>
-          <w:r>
+      <w:sdt>
+        <w:sdtPr>
+          <w:showingPlcHdr/>
+          <w:text/>
+        </w:sdtPr>
+        <w:sdtContent>
+          <w:r>
+            <w:rPr/>
+          </w:r>
+          <w:r>
+            <w:rPr/>
             <w:t>address street</w:t>
           </w:r>
         </w:sdtContent>
@@ -448,32 +452,32 @@
         <w:rPr/>
         <w:br/>
       </w:r>
-      <w:r>
-        <w:rPr/>
-      </w:r>
-      <w:sdt>
-        <w:sdtPr>
-          <w:temporary/>
-          <w:showingPlcHdr/>
-          <w:text/>
-        </w:sdtPr>
-        <w:sdtContent>
-          <w:r>
+      <w:sdt>
+        <w:sdtPr>
+          <w:showingPlcHdr/>
+          <w:text/>
+        </w:sdtPr>
+        <w:sdtContent>
+          <w:r>
+            <w:rPr/>
+          </w:r>
+          <w:r>
+            <w:rPr/>
             <w:t>address postal code</w:t>
           </w:r>
         </w:sdtContent>
       </w:sdt>
-      <w:r>
-        <w:rPr/>
-      </w:r>
-      <w:sdt>
-        <w:sdtPr>
-          <w:temporary/>
-          <w:showingPlcHdr/>
-          <w:text/>
-        </w:sdtPr>
-        <w:sdtContent>
-          <w:r>
+      <w:sdt>
+        <w:sdtPr>
+          <w:showingPlcHdr/>
+          <w:text/>
+        </w:sdtPr>
+        <w:sdtContent>
+          <w:r>
+            <w:rPr/>
+          </w:r>
+          <w:r>
+            <w:rPr/>
             <w:t>address city</w:t>
           </w:r>
         </w:sdtContent>
@@ -482,17 +486,17 @@
         <w:rPr/>
         <w:br/>
       </w:r>
-      <w:r>
-        <w:rPr/>
-      </w:r>
-      <w:sdt>
-        <w:sdtPr>
-          <w:temporary/>
-          <w:showingPlcHdr/>
-          <w:text/>
-        </w:sdtPr>
-        <w:sdtContent>
-          <w:r>
+      <w:sdt>
+        <w:sdtPr>
+          <w:showingPlcHdr/>
+          <w:text/>
+        </w:sdtPr>
+        <w:sdtContent>
+          <w:r>
+            <w:rPr/>
+          </w:r>
+          <w:r>
+            <w:rPr/>
             <w:t>state</w:t>
           </w:r>
         </w:sdtContent>
@@ -510,32 +514,32 @@
         <w:rPr/>
         <w:t xml:space="preserve">Dear </w:t>
       </w:r>
-      <w:r>
-        <w:rPr/>
-      </w:r>
-      <w:sdt>
-        <w:sdtPr>
-          <w:temporary/>
-          <w:showingPlcHdr/>
-          <w:text/>
-        </w:sdtPr>
-        <w:sdtContent>
-          <w:r>
+      <w:sdt>
+        <w:sdtPr>
+          <w:showingPlcHdr/>
+          <w:text/>
+        </w:sdtPr>
+        <w:sdtContent>
+          <w:r>
+            <w:rPr/>
+          </w:r>
+          <w:r>
+            <w:rPr/>
             <w:t>Title</w:t>
           </w:r>
         </w:sdtContent>
       </w:sdt>
-      <w:r>
-        <w:rPr/>
-      </w:r>
-      <w:sdt>
-        <w:sdtPr>
-          <w:temporary/>
-          <w:showingPlcHdr/>
-          <w:text/>
-        </w:sdtPr>
-        <w:sdtContent>
-          <w:r>
+      <w:sdt>
+        <w:sdtPr>
+          <w:showingPlcHdr/>
+          <w:text/>
+        </w:sdtPr>
+        <w:sdtContent>
+          <w:r>
+            <w:rPr/>
+          </w:r>
+          <w:r>
+            <w:rPr/>
             <w:t>Recipient's name</w:t>
           </w:r>
         </w:sdtContent>
@@ -600,7 +604,9 @@
     <w:p>
       <w:pPr>
         <w:sectPr>
-          <w:headerReference w:type="default" r:id="rId2"/>
+          <w:headerReference w:type="even" r:id="rId2"/>
+          <w:headerReference w:type="default" r:id="rId3"/>
+          <w:headerReference w:type="first" r:id="rId4"/>
           <w:type w:val="nextPage"/>
           <w:pgSz w:w="12240" w:h="15840"/>
           <w:pgMar w:left="2551" w:right="1134" w:gutter="0" w:header="723" w:top="1006" w:footer="0" w:bottom="1134"/>
@@ -615,17 +621,17 @@
         <w:jc w:val="both"/>
         <w:rPr/>
       </w:pPr>
-      <w:r>
-        <w:rPr/>
-      </w:r>
-      <w:sdt>
-        <w:sdtPr>
-          <w:temporary/>
-          <w:showingPlcHdr/>
-          <w:text/>
-        </w:sdtPr>
-        <w:sdtContent>
-          <w:r>
+      <w:sdt>
+        <w:sdtPr>
+          <w:showingPlcHdr/>
+          <w:text/>
+        </w:sdtPr>
+        <w:sdtContent>
+          <w:r>
+            <w:rPr/>
+          </w:r>
+          <w:r>
+            <w:rPr/>
             <w:t>Sender's name</w:t>
           </w:r>
         </w:sdtContent>
@@ -638,6 +644,7 @@
       <w:pPr>
         <w:pStyle w:val="EnvelopeReturn"/>
         <w:bidi w:val="0"/>
+        <w:spacing w:before="0" w:after="567"/>
         <w:jc w:val="end"/>
         <w:rPr/>
       </w:pPr>
@@ -645,7 +652,7 @@
         <mc:AlternateContent>
           <mc:Choice Requires="wps">
             <w:drawing>
-              <wp:anchor behindDoc="0" distT="0" distB="0" distL="0" distR="0" simplePos="0" locked="0" layoutInCell="1" allowOverlap="1" relativeHeight="6">
+              <wp:anchor behindDoc="0" distT="635" distB="635" distL="635" distR="635" simplePos="0" locked="0" layoutInCell="1" allowOverlap="1" relativeHeight="7">
                 <wp:simplePos x="0" y="0"/>
                 <wp:positionH relativeFrom="column">
                   <wp:posOffset>-1224915</wp:posOffset>
@@ -656,11 +663,11 @@
                 <wp:extent cx="901065" cy="889000"/>
                 <wp:effectExtent l="635" t="635" r="635" b="635"/>
                 <wp:wrapNone/>
-                <wp:docPr id="3" name="Shape 1"/>
+                <wp:docPr id="4" name="Shape 1"/>
                 <a:graphic xmlns:a="http://schemas.openxmlformats.org/drawingml/2006/main">
                   <a:graphicData uri="http://schemas.microsoft.com/office/word/2010/wordprocessingShape">
                     <wps:wsp>
-                      <wps:cNvSpPr txBox="1"/>
+                      <wps:cNvSpPr/>
                       <wps:spPr>
                         <a:xfrm>
                           <a:off x="0" y="0"/>
@@ -678,75 +685,82 @@
                           </a:solidFill>
                         </a:ln>
                       </wps:spPr>
+                      <wps:style>
+                        <a:lnRef idx="0"/>
+                        <a:fillRef idx="0"/>
+                        <a:effectRef idx="0"/>
+                        <a:fontRef idx="minor"/>
+                      </wps:style>
                       <wps:txbx>
                         <w:txbxContent>
                           <w:p>
                             <w:pPr>
+                              <w:pStyle w:val="FrameContents"/>
                               <w:bidi w:val="0"/>
-                              <w:spacing w:before="0" w:after="0" w:lineRule="auto" w:line="240"/>
-                              <w:ind w:start="0" w:end="0" w:hanging="0"/>
+                              <w:spacing w:lineRule="auto" w:line="240" w:before="0" w:after="0"/>
+                              <w:ind w:hanging="0" w:start="0" w:end="0"/>
                               <w:jc w:val="center"/>
                               <w:rPr/>
                             </w:pPr>
                             <w:r>
                               <w:rPr>
-                                <w:sz w:val="30"/>
                                 <w:b w:val="false"/>
-                                <w:u w:val="none"/>
+                                <w:i w:val="false"/>
+                                <w:caps w:val="false"/>
+                                <w:smallCaps w:val="false"/>
+                                <w:strike w:val="false"/>
                                 <w:dstrike w:val="false"/>
-                                <w:strike w:val="false"/>
-                                <w:i w:val="false"/>
                                 <w:outline w:val="false"/>
                                 <w:shadow w:val="false"/>
-                                <w:kern w:val="2"/>
-                                <w:em w:val="none"/>
                                 <w:emboss w:val="false"/>
                                 <w:imprint w:val="false"/>
-                                <w:smallCaps w:val="false"/>
-                                <w:caps w:val="false"/>
                                 <w:color w:val="auto"/>
+                                <w:kern w:val="2"/>
+                                <w:sz w:val="30"/>
+                                <w:u w:val="none"/>
+                                <w:em w:val="none"/>
                                 <w:lang w:val="en-US" w:eastAsia="en-US" w:bidi="en-US"/>
                               </w:rPr>
                               <w:t xml:space="preserve">Put your </w:t>
                             </w:r>
                             <w:r>
                               <w:rPr>
-                                <w:u w:val="none"/>
+                                <w:b/>
+                                <w:i w:val="false"/>
+                                <w:caps w:val="false"/>
+                                <w:smallCaps w:val="false"/>
+                                <w:strike w:val="false"/>
                                 <w:dstrike w:val="false"/>
-                                <w:strike w:val="false"/>
-                                <w:i w:val="false"/>
                                 <w:outline w:val="false"/>
                                 <w:shadow w:val="false"/>
-                                <w:kern w:val="2"/>
-                                <w:em w:val="none"/>
                                 <w:emboss w:val="false"/>
                                 <w:imprint w:val="false"/>
-                                <w:smallCaps w:val="false"/>
-                                <w:caps w:val="false"/>
+                                <w:color w:val="004586"/>
+                                <w:kern w:val="2"/>
                                 <w:sz w:val="36"/>
-                                <w:b/>
-                                <w:color w:val="004586"/>
+                                <w:u w:val="none"/>
+                                <w:em w:val="none"/>
                                 <w:lang w:val="en-US" w:eastAsia="en-US" w:bidi="en-US"/>
                               </w:rPr>
                               <w:t>LOGO</w:t>
                             </w:r>
                             <w:r>
                               <w:rPr>
-                                <w:u w:val="none"/>
+                                <w:b w:val="false"/>
+                                <w:i w:val="false"/>
+                                <w:caps w:val="false"/>
+                                <w:smallCaps w:val="false"/>
+                                <w:strike w:val="false"/>
                                 <w:dstrike w:val="false"/>
-                                <w:strike w:val="false"/>
-                                <w:i w:val="false"/>
                                 <w:outline w:val="false"/>
                                 <w:shadow w:val="false"/>
-                                <w:kern w:val="2"/>
-                                <w:em w:val="none"/>
                                 <w:emboss w:val="false"/>
                                 <w:imprint w:val="false"/>
-                                <w:smallCaps w:val="false"/>
-                                <w:caps w:val="false"/>
+                                <w:color w:val="auto"/>
+                                <w:kern w:val="2"/>
                                 <w:sz w:val="30"/>
-                                <w:b w:val="false"/>
-                                <w:color w:val="auto"/>
+                                <w:u w:val="none"/>
+                                <w:em w:val="none"/>
                                 <w:lang w:val="en-US" w:eastAsia="en-US" w:bidi="en-US"/>
                               </w:rPr>
                               <w:t xml:space="preserve"> here</w:t>
@@ -754,7 +768,7 @@
                           </w:p>
                         </w:txbxContent>
                       </wps:txbx>
-                      <wps:bodyPr wrap="square" lIns="90000" rIns="90000" tIns="45000" bIns="45000" anchor="t">
+                      <wps:bodyPr lIns="90000" rIns="90000" tIns="45000" bIns="45000" anchor="t">
                         <a:noAutofit/>
                       </wps:bodyPr>
                     </wps:wsp>
@@ -765,76 +779,79 @@
           </mc:Choice>
           <mc:Fallback>
             <w:pict>
-              <v:shape id="shape_0" ID="Shape 1" fillcolor="white" stroked="t" o:allowincell="f" style="position:absolute;margin-left:-96.45pt;margin-top:0.4pt;width:70.9pt;height:69.95pt;mso-wrap-style:square;v-text-anchor:top" type="_x0000_t202">
+              <v:rect id="shape_0" ID="Shape 1" path="m0,0l-2147483645,0l-2147483645,-2147483646l0,-2147483646xe" fillcolor="white" stroked="t" o:allowincell="f" style="position:absolute;margin-left:-96.45pt;margin-top:0.4pt;width:70.9pt;height:69.95pt;mso-wrap-style:square;v-text-anchor:top">
+                <v:fill o:detectmouseclick="t" type="solid" color2="black"/>
+                <v:stroke color="black" joinstyle="round" endcap="flat"/>
                 <v:textbox>
                   <w:txbxContent>
                     <w:p>
                       <w:pPr>
+                        <w:pStyle w:val="FrameContents"/>
                         <w:bidi w:val="0"/>
-                        <w:spacing w:before="0" w:after="0" w:lineRule="auto" w:line="240"/>
-                        <w:ind w:start="0" w:end="0" w:hanging="0"/>
+                        <w:spacing w:lineRule="auto" w:line="240" w:before="0" w:after="0"/>
+                        <w:ind w:hanging="0" w:start="0" w:end="0"/>
                         <w:jc w:val="center"/>
                         <w:rPr/>
                       </w:pPr>
                       <w:r>
                         <w:rPr>
-                          <w:sz w:val="30"/>
                           <w:b w:val="false"/>
-                          <w:u w:val="none"/>
+                          <w:i w:val="false"/>
+                          <w:caps w:val="false"/>
+                          <w:smallCaps w:val="false"/>
+                          <w:strike w:val="false"/>
                           <w:dstrike w:val="false"/>
-                          <w:strike w:val="false"/>
-                          <w:i w:val="false"/>
                           <w:outline w:val="false"/>
                           <w:shadow w:val="false"/>
-                          <w:kern w:val="2"/>
-                          <w:em w:val="none"/>
                           <w:emboss w:val="false"/>
                           <w:imprint w:val="false"/>
-                          <w:smallCaps w:val="false"/>
-                          <w:caps w:val="false"/>
                           <w:color w:val="auto"/>
+                          <w:kern w:val="2"/>
+                          <w:sz w:val="30"/>
+                          <w:u w:val="none"/>
+                          <w:em w:val="none"/>
                           <w:lang w:val="en-US" w:eastAsia="en-US" w:bidi="en-US"/>
                         </w:rPr>
                         <w:t xml:space="preserve">Put your </w:t>
                       </w:r>
                       <w:r>
                         <w:rPr>
-                          <w:u w:val="none"/>
+                          <w:b/>
+                          <w:i w:val="false"/>
+                          <w:caps w:val="false"/>
+                          <w:smallCaps w:val="false"/>
+                          <w:strike w:val="false"/>
                           <w:dstrike w:val="false"/>
-                          <w:strike w:val="false"/>
-                          <w:i w:val="false"/>
                           <w:outline w:val="false"/>
                           <w:shadow w:val="false"/>
-                          <w:kern w:val="2"/>
-                          <w:em w:val="none"/>
                           <w:emboss w:val="false"/>
                           <w:imprint w:val="false"/>
-                          <w:smallCaps w:val="false"/>
-                          <w:caps w:val="false"/>
+                          <w:color w:val="004586"/>
+                          <w:kern w:val="2"/>
                           <w:sz w:val="36"/>
-                          <w:b/>
-                          <w:color w:val="004586"/>
+                          <w:u w:val="none"/>
+                          <w:em w:val="none"/>
                           <w:lang w:val="en-US" w:eastAsia="en-US" w:bidi="en-US"/>
                         </w:rPr>
                         <w:t>LOGO</w:t>
                       </w:r>
                       <w:r>
                         <w:rPr>
-                          <w:u w:val="none"/>
+                          <w:b w:val="false"/>
+                          <w:i w:val="false"/>
+                          <w:caps w:val="false"/>
+                          <w:smallCaps w:val="false"/>
+                          <w:strike w:val="false"/>
                           <w:dstrike w:val="false"/>
-                          <w:strike w:val="false"/>
-                          <w:i w:val="false"/>
                           <w:outline w:val="false"/>
                           <w:shadow w:val="false"/>
-                          <w:kern w:val="2"/>
-                          <w:em w:val="none"/>
                           <w:emboss w:val="false"/>
                           <w:imprint w:val="false"/>
-                          <w:smallCaps w:val="false"/>
-                          <w:caps w:val="false"/>
+                          <w:color w:val="auto"/>
+                          <w:kern w:val="2"/>
                           <w:sz w:val="30"/>
-                          <w:b w:val="false"/>
-                          <w:color w:val="auto"/>
+                          <w:u w:val="none"/>
+                          <w:em w:val="none"/>
                           <w:lang w:val="en-US" w:eastAsia="en-US" w:bidi="en-US"/>
                         </w:rPr>
                         <w:t xml:space="preserve"> here</w:t>
@@ -842,25 +859,23 @@
                     </w:p>
                   </w:txbxContent>
                 </v:textbox>
-                <v:fill o:detectmouseclick="t" type="solid" color2="black"/>
-                <v:stroke color="black" joinstyle="round" endcap="flat"/>
                 <w10:wrap type="none"/>
-              </v:shape>
+              </v:rect>
             </w:pict>
           </mc:Fallback>
         </mc:AlternateContent>
       </w:r>
-      <w:r>
-        <w:rPr/>
-      </w:r>
-      <w:sdt>
-        <w:sdtPr>
-          <w:temporary/>
-          <w:showingPlcHdr/>
-          <w:text/>
-        </w:sdtPr>
-        <w:sdtContent>
-          <w:r>
+      <w:sdt>
+        <w:sdtPr>
+          <w:showingPlcHdr/>
+          <w:text/>
+        </w:sdtPr>
+        <w:sdtContent>
+          <w:r>
+            <w:rPr/>
+          </w:r>
+          <w:r>
+            <w:rPr/>
             <w:t>Sender's name</w:t>
           </w:r>
         </w:sdtContent>
@@ -869,17 +884,17 @@
         <w:rPr/>
         <w:br/>
       </w:r>
-      <w:r>
-        <w:rPr/>
-      </w:r>
-      <w:sdt>
-        <w:sdtPr>
-          <w:temporary/>
-          <w:showingPlcHdr/>
-          <w:text/>
-        </w:sdtPr>
-        <w:sdtContent>
-          <w:r>
+      <w:sdt>
+        <w:sdtPr>
+          <w:showingPlcHdr/>
+          <w:text/>
+        </w:sdtPr>
+        <w:sdtContent>
+          <w:r>
+            <w:rPr/>
+          </w:r>
+          <w:r>
+            <w:rPr/>
             <w:t>Company Name</w:t>
           </w:r>
         </w:sdtContent>
@@ -888,17 +903,17 @@
         <w:rPr/>
         <w:br/>
       </w:r>
-      <w:r>
-        <w:rPr/>
-      </w:r>
-      <w:sdt>
-        <w:sdtPr>
-          <w:temporary/>
-          <w:showingPlcHdr/>
-          <w:text/>
-        </w:sdtPr>
-        <w:sdtContent>
-          <w:r>
+      <w:sdt>
+        <w:sdtPr>
+          <w:showingPlcHdr/>
+          <w:text/>
+        </w:sdtPr>
+        <w:sdtContent>
+          <w:r>
+            <w:rPr/>
+          </w:r>
+          <w:r>
+            <w:rPr/>
             <w:t>address street</w:t>
           </w:r>
         </w:sdtContent>
@@ -907,32 +922,32 @@
         <w:rPr/>
         <w:br/>
       </w:r>
-      <w:r>
-        <w:rPr/>
-      </w:r>
-      <w:sdt>
-        <w:sdtPr>
-          <w:temporary/>
-          <w:showingPlcHdr/>
-          <w:text/>
-        </w:sdtPr>
-        <w:sdtContent>
-          <w:r>
+      <w:sdt>
+        <w:sdtPr>
+          <w:showingPlcHdr/>
+          <w:text/>
+        </w:sdtPr>
+        <w:sdtContent>
+          <w:r>
+            <w:rPr/>
+          </w:r>
+          <w:r>
+            <w:rPr/>
             <w:t>address postal code</w:t>
           </w:r>
         </w:sdtContent>
       </w:sdt>
-      <w:r>
-        <w:rPr/>
-      </w:r>
-      <w:sdt>
-        <w:sdtPr>
-          <w:temporary/>
-          <w:showingPlcHdr/>
-          <w:text/>
-        </w:sdtPr>
-        <w:sdtContent>
-          <w:r>
+      <w:sdt>
+        <w:sdtPr>
+          <w:showingPlcHdr/>
+          <w:text/>
+        </w:sdtPr>
+        <w:sdtContent>
+          <w:r>
+            <w:rPr/>
+          </w:r>
+          <w:r>
+            <w:rPr/>
             <w:t>address city</w:t>
           </w:r>
         </w:sdtContent>
@@ -941,17 +956,17 @@
         <w:rPr/>
         <w:br/>
       </w:r>
-      <w:r>
-        <w:rPr/>
-      </w:r>
-      <w:sdt>
-        <w:sdtPr>
-          <w:temporary/>
-          <w:showingPlcHdr/>
-          <w:text/>
-        </w:sdtPr>
-        <w:sdtContent>
-          <w:r>
+      <w:sdt>
+        <w:sdtPr>
+          <w:showingPlcHdr/>
+          <w:text/>
+        </w:sdtPr>
+        <w:sdtContent>
+          <w:r>
+            <w:rPr/>
+          </w:r>
+          <w:r>
+            <w:rPr/>
             <w:t>state</w:t>
           </w:r>
         </w:sdtContent>
@@ -1003,32 +1018,32 @@
         <w:jc w:val="start"/>
         <w:rPr/>
       </w:pPr>
-      <w:r>
-        <w:rPr/>
-      </w:r>
-      <w:sdt>
-        <w:sdtPr>
-          <w:temporary/>
-          <w:showingPlcHdr/>
-          <w:text/>
-        </w:sdtPr>
-        <w:sdtContent>
-          <w:r>
+      <w:sdt>
+        <w:sdtPr>
+          <w:showingPlcHdr/>
+          <w:text/>
+        </w:sdtPr>
+        <w:sdtContent>
+          <w:r>
+            <w:rPr/>
+          </w:r>
+          <w:r>
+            <w:rPr/>
             <w:t>Title</w:t>
           </w:r>
         </w:sdtContent>
       </w:sdt>
-      <w:r>
-        <w:rPr/>
-      </w:r>
-      <w:sdt>
-        <w:sdtPr>
-          <w:temporary/>
-          <w:showingPlcHdr/>
-          <w:text/>
-        </w:sdtPr>
-        <w:sdtContent>
-          <w:r>
+      <w:sdt>
+        <w:sdtPr>
+          <w:showingPlcHdr/>
+          <w:text/>
+        </w:sdtPr>
+        <w:sdtContent>
+          <w:r>
+            <w:rPr/>
+          </w:r>
+          <w:r>
+            <w:rPr/>
             <w:t>Recipient's name</w:t>
           </w:r>
         </w:sdtContent>
@@ -1037,17 +1052,17 @@
         <w:rPr/>
         <w:br/>
       </w:r>
-      <w:r>
-        <w:rPr/>
-      </w:r>
-      <w:sdt>
-        <w:sdtPr>
-          <w:temporary/>
-          <w:showingPlcHdr/>
-          <w:text/>
-        </w:sdtPr>
-        <w:sdtContent>
-          <w:r>
+      <w:sdt>
+        <w:sdtPr>
+          <w:showingPlcHdr/>
+          <w:text/>
+        </w:sdtPr>
+        <w:sdtContent>
+          <w:r>
+            <w:rPr/>
+          </w:r>
+          <w:r>
+            <w:rPr/>
             <w:t>Company Name</w:t>
           </w:r>
         </w:sdtContent>
@@ -1056,17 +1071,17 @@
         <w:rPr/>
         <w:br/>
       </w:r>
-      <w:r>
-        <w:rPr/>
-      </w:r>
-      <w:sdt>
-        <w:sdtPr>
-          <w:temporary/>
-          <w:showingPlcHdr/>
-          <w:text/>
-        </w:sdtPr>
-        <w:sdtContent>
-          <w:r>
+      <w:sdt>
+        <w:sdtPr>
+          <w:showingPlcHdr/>
+          <w:text/>
+        </w:sdtPr>
+        <w:sdtContent>
+          <w:r>
+            <w:rPr/>
+          </w:r>
+          <w:r>
+            <w:rPr/>
             <w:t>address street</w:t>
           </w:r>
         </w:sdtContent>
@@ -1075,32 +1090,32 @@
         <w:rPr/>
         <w:br/>
       </w:r>
-      <w:r>
-        <w:rPr/>
-      </w:r>
-      <w:sdt>
-        <w:sdtPr>
-          <w:temporary/>
-          <w:showingPlcHdr/>
-          <w:text/>
-        </w:sdtPr>
-        <w:sdtContent>
-          <w:r>
+      <w:sdt>
+        <w:sdtPr>
+          <w:showingPlcHdr/>
+          <w:text/>
+        </w:sdtPr>
+        <w:sdtContent>
+          <w:r>
+            <w:rPr/>
+          </w:r>
+          <w:r>
+            <w:rPr/>
             <w:t>address postal code</w:t>
           </w:r>
         </w:sdtContent>
       </w:sdt>
-      <w:r>
-        <w:rPr/>
-      </w:r>
-      <w:sdt>
-        <w:sdtPr>
-          <w:temporary/>
-          <w:showingPlcHdr/>
-          <w:text/>
-        </w:sdtPr>
-        <w:sdtContent>
-          <w:r>
+      <w:sdt>
+        <w:sdtPr>
+          <w:showingPlcHdr/>
+          <w:text/>
+        </w:sdtPr>
+        <w:sdtContent>
+          <w:r>
+            <w:rPr/>
+          </w:r>
+          <w:r>
+            <w:rPr/>
             <w:t>address city</w:t>
           </w:r>
         </w:sdtContent>
@@ -1109,17 +1124,17 @@
         <w:rPr/>
         <w:br/>
       </w:r>
-      <w:r>
-        <w:rPr/>
-      </w:r>
-      <w:sdt>
-        <w:sdtPr>
-          <w:temporary/>
-          <w:showingPlcHdr/>
-          <w:text/>
-        </w:sdtPr>
-        <w:sdtContent>
-          <w:r>
+      <w:sdt>
+        <w:sdtPr>
+          <w:showingPlcHdr/>
+          <w:text/>
+        </w:sdtPr>
+        <w:sdtContent>
+          <w:r>
+            <w:rPr/>
+          </w:r>
+          <w:r>
+            <w:rPr/>
             <w:t>state</w:t>
           </w:r>
         </w:sdtContent>
@@ -1135,32 +1150,32 @@
         <w:rPr/>
         <w:t xml:space="preserve">Dear </w:t>
       </w:r>
-      <w:r>
-        <w:rPr/>
-      </w:r>
-      <w:sdt>
-        <w:sdtPr>
-          <w:temporary/>
-          <w:showingPlcHdr/>
-          <w:text/>
-        </w:sdtPr>
-        <w:sdtContent>
-          <w:r>
+      <w:sdt>
+        <w:sdtPr>
+          <w:showingPlcHdr/>
+          <w:text/>
+        </w:sdtPr>
+        <w:sdtContent>
+          <w:r>
+            <w:rPr/>
+          </w:r>
+          <w:r>
+            <w:rPr/>
             <w:t>Title</w:t>
           </w:r>
         </w:sdtContent>
       </w:sdt>
-      <w:r>
-        <w:rPr/>
-      </w:r>
-      <w:sdt>
-        <w:sdtPr>
-          <w:temporary/>
-          <w:showingPlcHdr/>
-          <w:text/>
-        </w:sdtPr>
-        <w:sdtContent>
-          <w:r>
+      <w:sdt>
+        <w:sdtPr>
+          <w:showingPlcHdr/>
+          <w:text/>
+        </w:sdtPr>
+        <w:sdtContent>
+          <w:r>
+            <w:rPr/>
+          </w:r>
+          <w:r>
+            <w:rPr/>
             <w:t>Recipient's name</w:t>
           </w:r>
         </w:sdtContent>
@@ -1217,8 +1232,9 @@
     <w:p>
       <w:pPr>
         <w:sectPr>
-          <w:headerReference w:type="default" r:id="rId3"/>
-          <w:headerReference w:type="first" r:id="rId4"/>
+          <w:headerReference w:type="even" r:id="rId5"/>
+          <w:headerReference w:type="default" r:id="rId6"/>
+          <w:headerReference w:type="first" r:id="rId7"/>
           <w:type w:val="nextPage"/>
           <w:pgSz w:w="12240" w:h="15840"/>
           <w:pgMar w:left="2551" w:right="1134" w:gutter="0" w:header="723" w:top="1006" w:footer="0" w:bottom="1134"/>
@@ -1234,20 +1250,17 @@
           <w:bCs w:val="false"/>
         </w:rPr>
       </w:pPr>
-      <w:r>
-        <w:rPr>
-          <w:b w:val="false"/>
-          <w:bCs w:val="false"/>
-        </w:rPr>
-      </w:r>
-      <w:sdt>
-        <w:sdtPr>
-          <w:temporary/>
-          <w:showingPlcHdr/>
-          <w:text/>
-        </w:sdtPr>
-        <w:sdtContent>
-          <w:r>
+      <w:sdt>
+        <w:sdtPr>
+          <w:showingPlcHdr/>
+          <w:text/>
+        </w:sdtPr>
+        <w:sdtContent>
+          <w:r>
+            <w:rPr/>
+          </w:r>
+          <w:r>
+            <w:rPr/>
             <w:t>Sender's name</w:t>
           </w:r>
         </w:sdtContent>
@@ -1260,6 +1273,7 @@
       <w:pPr>
         <w:pStyle w:val="EnvelopeReturn"/>
         <w:bidi w:val="0"/>
+        <w:spacing w:before="0" w:after="567"/>
         <w:jc w:val="end"/>
         <w:rPr/>
       </w:pPr>
@@ -1267,7 +1281,7 @@
         <mc:AlternateContent>
           <mc:Choice Requires="wps">
             <w:drawing>
-              <wp:anchor behindDoc="0" distT="0" distB="0" distL="0" distR="0" simplePos="0" locked="0" layoutInCell="1" allowOverlap="1" relativeHeight="7">
+              <wp:anchor behindDoc="0" distT="635" distB="635" distL="635" distR="635" simplePos="0" locked="0" layoutInCell="1" allowOverlap="1" relativeHeight="9">
                 <wp:simplePos x="0" y="0"/>
                 <wp:positionH relativeFrom="column">
                   <wp:posOffset>-1224915</wp:posOffset>
@@ -1278,11 +1292,11 @@
                 <wp:extent cx="901065" cy="889000"/>
                 <wp:effectExtent l="635" t="635" r="635" b="635"/>
                 <wp:wrapNone/>
-                <wp:docPr id="5" name="Shape 2"/>
+                <wp:docPr id="7" name="Shape 2"/>
                 <a:graphic xmlns:a="http://schemas.openxmlformats.org/drawingml/2006/main">
                   <a:graphicData uri="http://schemas.microsoft.com/office/word/2010/wordprocessingShape">
                     <wps:wsp>
-                      <wps:cNvSpPr txBox="1"/>
+                      <wps:cNvSpPr/>
                       <wps:spPr>
                         <a:xfrm>
                           <a:off x="0" y="0"/>
@@ -1300,75 +1314,82 @@
                           </a:solidFill>
                         </a:ln>
                       </wps:spPr>
+                      <wps:style>
+                        <a:lnRef idx="0"/>
+                        <a:fillRef idx="0"/>
+                        <a:effectRef idx="0"/>
+                        <a:fontRef idx="minor"/>
+                      </wps:style>
                       <wps:txbx>
                         <w:txbxContent>
                           <w:p>
                             <w:pPr>
+                              <w:pStyle w:val="FrameContents"/>
                               <w:bidi w:val="0"/>
-                              <w:spacing w:before="0" w:after="0" w:lineRule="auto" w:line="240"/>
-                              <w:ind w:start="0" w:end="0" w:hanging="0"/>
+                              <w:spacing w:lineRule="auto" w:line="240" w:before="0" w:after="0"/>
+                              <w:ind w:hanging="0" w:start="0" w:end="0"/>
                               <w:jc w:val="center"/>
                               <w:rPr/>
                             </w:pPr>
                             <w:r>
                               <w:rPr>
-                                <w:sz w:val="30"/>
                                 <w:b w:val="false"/>
-                                <w:u w:val="none"/>
+                                <w:i w:val="false"/>
+                                <w:caps w:val="false"/>
+                                <w:smallCaps w:val="false"/>
+                                <w:strike w:val="false"/>
                                 <w:dstrike w:val="false"/>
-                                <w:strike w:val="false"/>
-                                <w:i w:val="false"/>
                                 <w:outline w:val="false"/>
                                 <w:shadow w:val="false"/>
-                                <w:kern w:val="2"/>
-                                <w:em w:val="none"/>
                                 <w:emboss w:val="false"/>
                                 <w:imprint w:val="false"/>
-                                <w:smallCaps w:val="false"/>
-                                <w:caps w:val="false"/>
                                 <w:color w:val="auto"/>
+                                <w:kern w:val="2"/>
+                                <w:sz w:val="30"/>
+                                <w:u w:val="none"/>
+                                <w:em w:val="none"/>
                                 <w:lang w:val="en-US" w:eastAsia="en-US" w:bidi="en-US"/>
                               </w:rPr>
                               <w:t xml:space="preserve">Put your </w:t>
                             </w:r>
                             <w:r>
                               <w:rPr>
-                                <w:u w:val="none"/>
+                                <w:b/>
+                                <w:i w:val="false"/>
+                                <w:caps w:val="false"/>
+                                <w:smallCaps w:val="false"/>
+                                <w:strike w:val="false"/>
                                 <w:dstrike w:val="false"/>
-                                <w:strike w:val="false"/>
-                                <w:i w:val="false"/>
                                 <w:outline w:val="false"/>
                                 <w:shadow w:val="false"/>
-                                <w:kern w:val="2"/>
-                                <w:em w:val="none"/>
                                 <w:emboss w:val="false"/>
                                 <w:imprint w:val="false"/>
-                                <w:smallCaps w:val="false"/>
-                                <w:caps w:val="false"/>
+                                <w:color w:val="004586"/>
+                                <w:kern w:val="2"/>
                                 <w:sz w:val="36"/>
-                                <w:b/>
-                                <w:color w:val="004586"/>
+                                <w:u w:val="none"/>
+                                <w:em w:val="none"/>
                                 <w:lang w:val="en-US" w:eastAsia="en-US" w:bidi="en-US"/>
                               </w:rPr>
                               <w:t>LOGO</w:t>
                             </w:r>
                             <w:r>
                               <w:rPr>
-                                <w:u w:val="none"/>
+                                <w:b w:val="false"/>
+                                <w:i w:val="false"/>
+                                <w:caps w:val="false"/>
+                                <w:smallCaps w:val="false"/>
+                                <w:strike w:val="false"/>
                                 <w:dstrike w:val="false"/>
-                                <w:strike w:val="false"/>
-                                <w:i w:val="false"/>
                                 <w:outline w:val="false"/>
                                 <w:shadow w:val="false"/>
-                                <w:kern w:val="2"/>
-                                <w:em w:val="none"/>
                                 <w:emboss w:val="false"/>
                                 <w:imprint w:val="false"/>
-                                <w:smallCaps w:val="false"/>
-                                <w:caps w:val="false"/>
+                                <w:color w:val="auto"/>
+                                <w:kern w:val="2"/>
                                 <w:sz w:val="30"/>
-                                <w:b w:val="false"/>
-                                <w:color w:val="auto"/>
+                                <w:u w:val="none"/>
+                                <w:em w:val="none"/>
                                 <w:lang w:val="en-US" w:eastAsia="en-US" w:bidi="en-US"/>
                               </w:rPr>
                               <w:t xml:space="preserve"> here</w:t>
@@ -1376,7 +1397,7 @@
                           </w:p>
                         </w:txbxContent>
                       </wps:txbx>
-                      <wps:bodyPr wrap="square" lIns="90000" rIns="90000" tIns="45000" bIns="45000" anchor="t">
+                      <wps:bodyPr lIns="90000" rIns="90000" tIns="45000" bIns="45000" anchor="t">
                         <a:noAutofit/>
                       </wps:bodyPr>
                     </wps:wsp>
@@ -1387,76 +1408,79 @@
           </mc:Choice>
           <mc:Fallback>
             <w:pict>
-              <v:shape id="shape_0" ID="Shape 2" fillcolor="white" stroked="t" o:allowincell="f" style="position:absolute;margin-left:-96.45pt;margin-top:0.4pt;width:70.9pt;height:69.95pt;mso-wrap-style:square;v-text-anchor:top" type="_x0000_t202">
+              <v:rect id="shape_0" ID="Shape 2" path="m0,0l-2147483645,0l-2147483645,-2147483646l0,-2147483646xe" fillcolor="white" stroked="t" o:allowincell="f" style="position:absolute;margin-left:-96.45pt;margin-top:0.4pt;width:70.9pt;height:69.95pt;mso-wrap-style:square;v-text-anchor:top">
+                <v:fill o:detectmouseclick="t" type="solid" color2="black"/>
+                <v:stroke color="black" joinstyle="round" endcap="flat"/>
                 <v:textbox>
                   <w:txbxContent>
                     <w:p>
                       <w:pPr>
+                        <w:pStyle w:val="FrameContents"/>
                         <w:bidi w:val="0"/>
-                        <w:spacing w:before="0" w:after="0" w:lineRule="auto" w:line="240"/>
-                        <w:ind w:start="0" w:end="0" w:hanging="0"/>
+                        <w:spacing w:lineRule="auto" w:line="240" w:before="0" w:after="0"/>
+                        <w:ind w:hanging="0" w:start="0" w:end="0"/>
                         <w:jc w:val="center"/>
                         <w:rPr/>
                       </w:pPr>
                       <w:r>
                         <w:rPr>
-                          <w:sz w:val="30"/>
                           <w:b w:val="false"/>
-                          <w:u w:val="none"/>
+                          <w:i w:val="false"/>
+                          <w:caps w:val="false"/>
+                          <w:smallCaps w:val="false"/>
+                          <w:strike w:val="false"/>
                           <w:dstrike w:val="false"/>
-                          <w:strike w:val="false"/>
-                          <w:i w:val="false"/>
                           <w:outline w:val="false"/>
                           <w:shadow w:val="false"/>
-                          <w:kern w:val="2"/>
-                          <w:em w:val="none"/>
                           <w:emboss w:val="false"/>
                           <w:imprint w:val="false"/>
-                          <w:smallCaps w:val="false"/>
-                          <w:caps w:val="false"/>
                           <w:color w:val="auto"/>
+                          <w:kern w:val="2"/>
+                          <w:sz w:val="30"/>
+                          <w:u w:val="none"/>
+                          <w:em w:val="none"/>
                           <w:lang w:val="en-US" w:eastAsia="en-US" w:bidi="en-US"/>
                         </w:rPr>
                         <w:t xml:space="preserve">Put your </w:t>
                       </w:r>
                       <w:r>
                         <w:rPr>
-                          <w:u w:val="none"/>
+                          <w:b/>
+                          <w:i w:val="false"/>
+                          <w:caps w:val="false"/>
+                          <w:smallCaps w:val="false"/>
+                          <w:strike w:val="false"/>
                           <w:dstrike w:val="false"/>
-                          <w:strike w:val="false"/>
-                          <w:i w:val="false"/>
                           <w:outline w:val="false"/>
                           <w:shadow w:val="false"/>
-                          <w:kern w:val="2"/>
-                          <w:em w:val="none"/>
                           <w:emboss w:val="false"/>
                           <w:imprint w:val="false"/>
-                          <w:smallCaps w:val="false"/>
-                          <w:caps w:val="false"/>
+                          <w:color w:val="004586"/>
+                          <w:kern w:val="2"/>
                           <w:sz w:val="36"/>
-                          <w:b/>
-                          <w:color w:val="004586"/>
+                          <w:u w:val="none"/>
+                          <w:em w:val="none"/>
                           <w:lang w:val="en-US" w:eastAsia="en-US" w:bidi="en-US"/>
                         </w:rPr>
                         <w:t>LOGO</w:t>
                       </w:r>
                       <w:r>
                         <w:rPr>
-                          <w:u w:val="none"/>
+                          <w:b w:val="false"/>
+                          <w:i w:val="false"/>
+                          <w:caps w:val="false"/>
+                          <w:smallCaps w:val="false"/>
+                          <w:strike w:val="false"/>
                           <w:dstrike w:val="false"/>
-                          <w:strike w:val="false"/>
-                          <w:i w:val="false"/>
                           <w:outline w:val="false"/>
                           <w:shadow w:val="false"/>
-                          <w:kern w:val="2"/>
-                          <w:em w:val="none"/>
                           <w:emboss w:val="false"/>
                           <w:imprint w:val="false"/>
-                          <w:smallCaps w:val="false"/>
-                          <w:caps w:val="false"/>
+                          <w:color w:val="auto"/>
+                          <w:kern w:val="2"/>
                           <w:sz w:val="30"/>
-                          <w:b w:val="false"/>
-                          <w:color w:val="auto"/>
+                          <w:u w:val="none"/>
+                          <w:em w:val="none"/>
                           <w:lang w:val="en-US" w:eastAsia="en-US" w:bidi="en-US"/>
                         </w:rPr>
                         <w:t xml:space="preserve"> here</w:t>
@@ -1464,25 +1488,23 @@
                     </w:p>
                   </w:txbxContent>
                 </v:textbox>
-                <v:fill o:detectmouseclick="t" type="solid" color2="black"/>
-                <v:stroke color="black" joinstyle="round" endcap="flat"/>
                 <w10:wrap type="none"/>
-              </v:shape>
+              </v:rect>
             </w:pict>
           </mc:Fallback>
         </mc:AlternateContent>
       </w:r>
-      <w:r>
-        <w:rPr/>
-      </w:r>
-      <w:sdt>
-        <w:sdtPr>
-          <w:temporary/>
-          <w:showingPlcHdr/>
-          <w:text/>
-        </w:sdtPr>
-        <w:sdtContent>
-          <w:r>
+      <w:sdt>
+        <w:sdtPr>
+          <w:showingPlcHdr/>
+          <w:text/>
+        </w:sdtPr>
+        <w:sdtContent>
+          <w:r>
+            <w:rPr/>
+          </w:r>
+          <w:r>
+            <w:rPr/>
             <w:t>Sender's name</w:t>
           </w:r>
         </w:sdtContent>
@@ -1491,17 +1513,17 @@
         <w:rPr/>
         <w:br/>
       </w:r>
-      <w:r>
-        <w:rPr/>
-      </w:r>
-      <w:sdt>
-        <w:sdtPr>
-          <w:temporary/>
-          <w:showingPlcHdr/>
-          <w:text/>
-        </w:sdtPr>
-        <w:sdtContent>
-          <w:r>
+      <w:sdt>
+        <w:sdtPr>
+          <w:showingPlcHdr/>
+          <w:text/>
+        </w:sdtPr>
+        <w:sdtContent>
+          <w:r>
+            <w:rPr/>
+          </w:r>
+          <w:r>
+            <w:rPr/>
             <w:t>Company Name</w:t>
           </w:r>
         </w:sdtContent>
@@ -1510,17 +1532,17 @@
         <w:rPr/>
         <w:br/>
       </w:r>
-      <w:r>
-        <w:rPr/>
-      </w:r>
-      <w:sdt>
-        <w:sdtPr>
-          <w:temporary/>
-          <w:showingPlcHdr/>
-          <w:text/>
-        </w:sdtPr>
-        <w:sdtContent>
-          <w:r>
+      <w:sdt>
+        <w:sdtPr>
+          <w:showingPlcHdr/>
+          <w:text/>
+        </w:sdtPr>
+        <w:sdtContent>
+          <w:r>
+            <w:rPr/>
+          </w:r>
+          <w:r>
+            <w:rPr/>
             <w:t>address street</w:t>
           </w:r>
         </w:sdtContent>
@@ -1529,32 +1551,32 @@
         <w:rPr/>
         <w:br/>
       </w:r>
-      <w:r>
-        <w:rPr/>
-      </w:r>
-      <w:sdt>
-        <w:sdtPr>
-          <w:temporary/>
-          <w:showingPlcHdr/>
-          <w:text/>
-        </w:sdtPr>
-        <w:sdtContent>
-          <w:r>
+      <w:sdt>
+        <w:sdtPr>
+          <w:showingPlcHdr/>
+          <w:text/>
+        </w:sdtPr>
+        <w:sdtContent>
+          <w:r>
+            <w:rPr/>
+          </w:r>
+          <w:r>
+            <w:rPr/>
             <w:t>address postal code</w:t>
           </w:r>
         </w:sdtContent>
       </w:sdt>
-      <w:r>
-        <w:rPr/>
-      </w:r>
-      <w:sdt>
-        <w:sdtPr>
-          <w:temporary/>
-          <w:showingPlcHdr/>
-          <w:text/>
-        </w:sdtPr>
-        <w:sdtContent>
-          <w:r>
+      <w:sdt>
+        <w:sdtPr>
+          <w:showingPlcHdr/>
+          <w:text/>
+        </w:sdtPr>
+        <w:sdtContent>
+          <w:r>
+            <w:rPr/>
+          </w:r>
+          <w:r>
+            <w:rPr/>
             <w:t>address city</w:t>
           </w:r>
         </w:sdtContent>
@@ -1563,17 +1585,17 @@
         <w:rPr/>
         <w:br/>
       </w:r>
-      <w:r>
-        <w:rPr/>
-      </w:r>
-      <w:sdt>
-        <w:sdtPr>
-          <w:temporary/>
-          <w:showingPlcHdr/>
-          <w:text/>
-        </w:sdtPr>
-        <w:sdtContent>
-          <w:r>
+      <w:sdt>
+        <w:sdtPr>
+          <w:showingPlcHdr/>
+          <w:text/>
+        </w:sdtPr>
+        <w:sdtContent>
+          <w:r>
+            <w:rPr/>
+          </w:r>
+          <w:r>
+            <w:rPr/>
             <w:t>state</w:t>
           </w:r>
         </w:sdtContent>
@@ -1625,32 +1647,32 @@
         <w:jc w:val="start"/>
         <w:rPr/>
       </w:pPr>
-      <w:r>
-        <w:rPr/>
-      </w:r>
-      <w:sdt>
-        <w:sdtPr>
-          <w:temporary/>
-          <w:showingPlcHdr/>
-          <w:text/>
-        </w:sdtPr>
-        <w:sdtContent>
-          <w:r>
+      <w:sdt>
+        <w:sdtPr>
+          <w:showingPlcHdr/>
+          <w:text/>
+        </w:sdtPr>
+        <w:sdtContent>
+          <w:r>
+            <w:rPr/>
+          </w:r>
+          <w:r>
+            <w:rPr/>
             <w:t>Title</w:t>
           </w:r>
         </w:sdtContent>
       </w:sdt>
-      <w:r>
-        <w:rPr/>
-      </w:r>
-      <w:sdt>
-        <w:sdtPr>
-          <w:temporary/>
-          <w:showingPlcHdr/>
-          <w:text/>
-        </w:sdtPr>
-        <w:sdtContent>
-          <w:r>
+      <w:sdt>
+        <w:sdtPr>
+          <w:showingPlcHdr/>
+          <w:text/>
+        </w:sdtPr>
+        <w:sdtContent>
+          <w:r>
+            <w:rPr/>
+          </w:r>
+          <w:r>
+            <w:rPr/>
             <w:t>Recipient's name</w:t>
           </w:r>
         </w:sdtContent>
@@ -1659,17 +1681,17 @@
         <w:rPr/>
         <w:br/>
       </w:r>
-      <w:r>
-        <w:rPr/>
-      </w:r>
-      <w:sdt>
-        <w:sdtPr>
-          <w:temporary/>
-          <w:showingPlcHdr/>
-          <w:text/>
-        </w:sdtPr>
-        <w:sdtContent>
-          <w:r>
+      <w:sdt>
+        <w:sdtPr>
+          <w:showingPlcHdr/>
+          <w:text/>
+        </w:sdtPr>
+        <w:sdtContent>
+          <w:r>
+            <w:rPr/>
+          </w:r>
+          <w:r>
+            <w:rPr/>
             <w:t>Company Name</w:t>
           </w:r>
         </w:sdtContent>
@@ -1678,17 +1700,17 @@
         <w:rPr/>
         <w:br/>
       </w:r>
-      <w:r>
-        <w:rPr/>
-      </w:r>
-      <w:sdt>
-        <w:sdtPr>
-          <w:temporary/>
-          <w:showingPlcHdr/>
-          <w:text/>
-        </w:sdtPr>
-        <w:sdtContent>
-          <w:r>
+      <w:sdt>
+        <w:sdtPr>
+          <w:showingPlcHdr/>
+          <w:text/>
+        </w:sdtPr>
+        <w:sdtContent>
+          <w:r>
+            <w:rPr/>
+          </w:r>
+          <w:r>
+            <w:rPr/>
             <w:t>address street</w:t>
           </w:r>
         </w:sdtContent>
@@ -1697,32 +1719,32 @@
         <w:rPr/>
         <w:br/>
       </w:r>
-      <w:r>
-        <w:rPr/>
-      </w:r>
-      <w:sdt>
-        <w:sdtPr>
-          <w:temporary/>
-          <w:showingPlcHdr/>
-          <w:text/>
-        </w:sdtPr>
-        <w:sdtContent>
-          <w:r>
+      <w:sdt>
+        <w:sdtPr>
+          <w:showingPlcHdr/>
+          <w:text/>
+        </w:sdtPr>
+        <w:sdtContent>
+          <w:r>
+            <w:rPr/>
+          </w:r>
+          <w:r>
+            <w:rPr/>
             <w:t>address postal code</w:t>
           </w:r>
         </w:sdtContent>
       </w:sdt>
-      <w:r>
-        <w:rPr/>
-      </w:r>
-      <w:sdt>
-        <w:sdtPr>
-          <w:temporary/>
-          <w:showingPlcHdr/>
-          <w:text/>
-        </w:sdtPr>
-        <w:sdtContent>
-          <w:r>
+      <w:sdt>
+        <w:sdtPr>
+          <w:showingPlcHdr/>
+          <w:text/>
+        </w:sdtPr>
+        <w:sdtContent>
+          <w:r>
+            <w:rPr/>
+          </w:r>
+          <w:r>
+            <w:rPr/>
             <w:t>address city</w:t>
           </w:r>
         </w:sdtContent>
@@ -1731,17 +1753,17 @@
         <w:rPr/>
         <w:br/>
       </w:r>
-      <w:r>
-        <w:rPr/>
-      </w:r>
-      <w:sdt>
-        <w:sdtPr>
-          <w:temporary/>
-          <w:showingPlcHdr/>
-          <w:text/>
-        </w:sdtPr>
-        <w:sdtContent>
-          <w:r>
+      <w:sdt>
+        <w:sdtPr>
+          <w:showingPlcHdr/>
+          <w:text/>
+        </w:sdtPr>
+        <w:sdtContent>
+          <w:r>
+            <w:rPr/>
+          </w:r>
+          <w:r>
+            <w:rPr/>
             <w:t>state</w:t>
           </w:r>
         </w:sdtContent>
@@ -1757,32 +1779,32 @@
         <w:rPr/>
         <w:t xml:space="preserve">Dear </w:t>
       </w:r>
-      <w:r>
-        <w:rPr/>
-      </w:r>
-      <w:sdt>
-        <w:sdtPr>
-          <w:temporary/>
-          <w:showingPlcHdr/>
-          <w:text/>
-        </w:sdtPr>
-        <w:sdtContent>
-          <w:r>
+      <w:sdt>
+        <w:sdtPr>
+          <w:showingPlcHdr/>
+          <w:text/>
+        </w:sdtPr>
+        <w:sdtContent>
+          <w:r>
+            <w:rPr/>
+          </w:r>
+          <w:r>
+            <w:rPr/>
             <w:t>Title</w:t>
           </w:r>
         </w:sdtContent>
       </w:sdt>
-      <w:r>
-        <w:rPr/>
-      </w:r>
-      <w:sdt>
-        <w:sdtPr>
-          <w:temporary/>
-          <w:showingPlcHdr/>
-          <w:text/>
-        </w:sdtPr>
-        <w:sdtContent>
-          <w:r>
+      <w:sdt>
+        <w:sdtPr>
+          <w:showingPlcHdr/>
+          <w:text/>
+        </w:sdtPr>
+        <w:sdtContent>
+          <w:r>
+            <w:rPr/>
+          </w:r>
+          <w:r>
+            <w:rPr/>
             <w:t>Recipient's name</w:t>
           </w:r>
         </w:sdtContent>
@@ -1846,32 +1868,32 @@
           <w:bCs w:val="false"/>
         </w:rPr>
       </w:pPr>
-      <w:r>
-        <w:rPr>
-          <w:b/>
-          <w:bCs/>
-        </w:rPr>
-      </w:r>
-      <w:sdt>
-        <w:sdtPr>
-          <w:temporary/>
-          <w:showingPlcHdr/>
-          <w:text/>
-        </w:sdtPr>
-        <w:sdtContent>
-          <w:r>
+      <w:sdt>
+        <w:sdtPr>
+          <w:showingPlcHdr/>
+          <w:text/>
+        </w:sdtPr>
+        <w:sdtContent>
+          <w:r>
+            <w:rPr/>
+          </w:r>
+          <w:r>
+            <w:rPr/>
             <w:t>Sender's name</w:t>
           </w:r>
         </w:sdtContent>
       </w:sdt>
     </w:p>
     <w:sectPr>
-      <w:headerReference w:type="default" r:id="rId5"/>
-      <w:headerReference w:type="first" r:id="rId6"/>
-      <w:footerReference w:type="default" r:id="rId7"/>
+      <w:headerReference w:type="even" r:id="rId8"/>
+      <w:headerReference w:type="default" r:id="rId9"/>
+      <w:headerReference w:type="first" r:id="rId10"/>
+      <w:footerReference w:type="even" r:id="rId11"/>
+      <w:footerReference w:type="default" r:id="rId12"/>
+      <w:footerReference w:type="first" r:id="rId13"/>
       <w:type w:val="nextPage"/>
       <w:pgSz w:w="12240" w:h="15840"/>
-      <w:pgMar w:left="2551" w:right="1134" w:gutter="0" w:header="723" w:top="1134" w:footer="1134" w:bottom="1134"/>
+      <w:pgMar w:left="2551" w:right="1134" w:gutter="0" w:header="723" w:top="1134" w:footer="1134" w:bottom="1191"/>
       <w:pgNumType w:fmt="decimal"/>
       <w:formProt w:val="false"/>
       <w:titlePg/>
@@ -1883,6 +1905,20 @@
 </file>
 
 <file path=word/footer1.xml><?xml version="1.0" encoding="utf-8"?>
+<w:ftr xmlns:o="urn:schemas-microsoft-com:office:office" xmlns:r="http://schemas.openxmlformats.org/officeDocument/2006/relationships" xmlns:v="urn:schemas-microsoft-com:vml" xmlns:w="http://schemas.openxmlformats.org/wordprocessingml/2006/main" xmlns:w10="urn:schemas-microsoft-com:office:word" xmlns:wp="http://schemas.openxmlformats.org/drawingml/2006/wordprocessingDrawing" xmlns:pic="http://schemas.openxmlformats.org/drawingml/2006/picture" xmlns:wps="http://schemas.microsoft.com/office/word/2010/wordprocessingShape" xmlns:wpg="http://schemas.microsoft.com/office/word/2010/wordprocessingGroup" xmlns:mc="http://schemas.openxmlformats.org/markup-compatibility/2006" xmlns:wp14="http://schemas.microsoft.com/office/word/2010/wordprocessingDrawing" xmlns:w14="http://schemas.microsoft.com/office/word/2010/wordml" xmlns:w15="http://schemas.microsoft.com/office/word/2012/wordml" mc:Ignorable="w14 wp14 w15">
+  <w:p>
+    <w:pPr>
+      <w:pStyle w:val="Footer"/>
+      <w:rPr/>
+    </w:pPr>
+    <w:r>
+      <w:rPr/>
+    </w:r>
+  </w:p>
+</w:ftr>
+</file>
+
+<file path=word/footer2.xml><?xml version="1.0" encoding="utf-8"?>
 <w:ftr xmlns:o="urn:schemas-microsoft-com:office:office" xmlns:r="http://schemas.openxmlformats.org/officeDocument/2006/relationships" xmlns:v="urn:schemas-microsoft-com:vml" xmlns:w="http://schemas.openxmlformats.org/wordprocessingml/2006/main" xmlns:w10="urn:schemas-microsoft-com:office:word" xmlns:wp="http://schemas.openxmlformats.org/drawingml/2006/wordprocessingDrawing" xmlns:pic="http://schemas.openxmlformats.org/drawingml/2006/picture" xmlns:wps="http://schemas.microsoft.com/office/word/2010/wordprocessingShape" xmlns:wpg="http://schemas.microsoft.com/office/word/2010/wordprocessingGroup" xmlns:mc="http://schemas.openxmlformats.org/markup-compatibility/2006" xmlns:wp14="http://schemas.microsoft.com/office/word/2010/wordprocessingDrawing" xmlns:w14="http://schemas.microsoft.com/office/word/2010/wordml" xmlns:w15="http://schemas.microsoft.com/office/word/2012/wordml" mc:Ignorable="w14 wp14 w15">
   <w:p>
     <w:pPr>
@@ -1905,7 +1941,7 @@
     </w:r>
     <w:r>
       <w:rPr/>
-      <w:t>3</w:t>
+      <w:t>85</w:t>
     </w:r>
     <w:r>
       <w:rPr/>
@@ -1915,7 +1951,35 @@
 </w:ftr>
 </file>
 
+<file path=word/footer3.xml><?xml version="1.0" encoding="utf-8"?>
+<w:ftr xmlns:o="urn:schemas-microsoft-com:office:office" xmlns:r="http://schemas.openxmlformats.org/officeDocument/2006/relationships" xmlns:v="urn:schemas-microsoft-com:vml" xmlns:w="http://schemas.openxmlformats.org/wordprocessingml/2006/main" xmlns:w10="urn:schemas-microsoft-com:office:word" xmlns:wp="http://schemas.openxmlformats.org/drawingml/2006/wordprocessingDrawing" xmlns:pic="http://schemas.openxmlformats.org/drawingml/2006/picture" xmlns:wps="http://schemas.microsoft.com/office/word/2010/wordprocessingShape" xmlns:wpg="http://schemas.microsoft.com/office/word/2010/wordprocessingGroup" xmlns:mc="http://schemas.openxmlformats.org/markup-compatibility/2006" xmlns:wp14="http://schemas.microsoft.com/office/word/2010/wordprocessingDrawing" xmlns:w14="http://schemas.microsoft.com/office/word/2010/wordml" xmlns:w15="http://schemas.microsoft.com/office/word/2012/wordml" mc:Ignorable="w14 wp14 w15">
+  <w:p>
+    <w:pPr>
+      <w:pStyle w:val="Footer"/>
+      <w:rPr/>
+    </w:pPr>
+    <w:r>
+      <w:rPr/>
+    </w:r>
+  </w:p>
+</w:ftr>
+</file>
+
 <file path=word/header1.xml><?xml version="1.0" encoding="utf-8"?>
+<w:hdr xmlns:o="urn:schemas-microsoft-com:office:office" xmlns:r="http://schemas.openxmlformats.org/officeDocument/2006/relationships" xmlns:v="urn:schemas-microsoft-com:vml" xmlns:w="http://schemas.openxmlformats.org/wordprocessingml/2006/main" xmlns:w10="urn:schemas-microsoft-com:office:word" xmlns:wp="http://schemas.openxmlformats.org/drawingml/2006/wordprocessingDrawing" xmlns:pic="http://schemas.openxmlformats.org/drawingml/2006/picture" xmlns:wps="http://schemas.microsoft.com/office/word/2010/wordprocessingShape" xmlns:wpg="http://schemas.microsoft.com/office/word/2010/wordprocessingGroup" xmlns:mc="http://schemas.openxmlformats.org/markup-compatibility/2006" xmlns:wp14="http://schemas.microsoft.com/office/word/2010/wordprocessingDrawing" xmlns:w14="http://schemas.microsoft.com/office/word/2010/wordml" xmlns:w15="http://schemas.microsoft.com/office/word/2012/wordml" mc:Ignorable="w14 wp14 w15">
+  <w:p>
+    <w:pPr>
+      <w:pStyle w:val="Header"/>
+      <w:rPr/>
+    </w:pPr>
+    <w:r>
+      <w:rPr/>
+    </w:r>
+  </w:p>
+</w:hdr>
+</file>
+
+<file path=word/header2.xml><?xml version="1.0" encoding="utf-8"?>
 <w:hdr xmlns:o="urn:schemas-microsoft-com:office:office" xmlns:r="http://schemas.openxmlformats.org/officeDocument/2006/relationships" xmlns:v="urn:schemas-microsoft-com:vml" xmlns:w="http://schemas.openxmlformats.org/wordprocessingml/2006/main" xmlns:w10="urn:schemas-microsoft-com:office:word" xmlns:wp="http://schemas.openxmlformats.org/drawingml/2006/wordprocessingDrawing" xmlns:pic="http://schemas.openxmlformats.org/drawingml/2006/picture" xmlns:wps="http://schemas.microsoft.com/office/word/2010/wordprocessingShape" xmlns:wpg="http://schemas.microsoft.com/office/word/2010/wordprocessingGroup" xmlns:mc="http://schemas.openxmlformats.org/markup-compatibility/2006" xmlns:wp14="http://schemas.microsoft.com/office/word/2010/wordprocessingDrawing" xmlns:w14="http://schemas.microsoft.com/office/word/2010/wordml" xmlns:w15="http://schemas.microsoft.com/office/word/2012/wordml" mc:Ignorable="w14 wp14 w15">
   <w:p>
     <w:pPr>
@@ -1930,7 +1994,7 @@
       <mc:AlternateContent>
         <mc:Choice Requires="wps">
           <w:drawing>
-            <wp:anchor behindDoc="0" distT="0" distB="0" distL="0" distR="0" simplePos="0" locked="0" layoutInCell="1" allowOverlap="1" relativeHeight="4">
+            <wp:anchor behindDoc="1" distT="0" distB="0" distL="0" distR="0" simplePos="0" locked="0" layoutInCell="1" allowOverlap="1" relativeHeight="2">
               <wp:simplePos x="0" y="0"/>
               <wp:positionH relativeFrom="column">
                 <wp:posOffset>-1420495</wp:posOffset>
@@ -1984,7 +2048,7 @@
         </mc:Choice>
         <mc:Fallback>
           <w:pict>
-            <v:rect id="shape_0" ID="Shape1" fillcolor="#aecf00" stroked="f" o:allowincell="f" style="position:absolute;margin-left:-111.85pt;margin-top:-20.05pt;width:100.25pt;height:779.45pt;mso-wrap-style:none;v-text-anchor:middle">
+            <v:rect id="shape_0" ID="Shape1" path="m0,0l-2147483645,0l-2147483645,-2147483646l0,-2147483646xe" fillcolor="#aecf00" stroked="f" o:allowincell="f" style="position:absolute;margin-left:-111.85pt;margin-top:-20.05pt;width:100.25pt;height:779.45pt;mso-wrap-style:none;v-text-anchor:middle">
               <v:fill o:detectmouseclick="t" color2="white"/>
               <v:stroke color="#3465a4" joinstyle="round" endcap="flat"/>
               <w10:wrap type="none"/>
@@ -1997,7 +2061,7 @@
 </w:hdr>
 </file>
 
-<file path=word/header2.xml><?xml version="1.0" encoding="utf-8"?>
+<file path=word/header3.xml><?xml version="1.0" encoding="utf-8"?>
 <w:hdr xmlns:o="urn:schemas-microsoft-com:office:office" xmlns:r="http://schemas.openxmlformats.org/officeDocument/2006/relationships" xmlns:v="urn:schemas-microsoft-com:vml" xmlns:w="http://schemas.openxmlformats.org/wordprocessingml/2006/main" xmlns:w10="urn:schemas-microsoft-com:office:word" xmlns:wp="http://schemas.openxmlformats.org/drawingml/2006/wordprocessingDrawing" xmlns:pic="http://schemas.openxmlformats.org/drawingml/2006/picture" xmlns:wps="http://schemas.microsoft.com/office/word/2010/wordprocessingShape" xmlns:wpg="http://schemas.microsoft.com/office/word/2010/wordprocessingGroup" xmlns:mc="http://schemas.openxmlformats.org/markup-compatibility/2006" xmlns:wp14="http://schemas.microsoft.com/office/word/2010/wordprocessingDrawing" xmlns:w14="http://schemas.microsoft.com/office/word/2010/wordml" xmlns:w15="http://schemas.microsoft.com/office/word/2012/wordml" mc:Ignorable="w14 wp14 w15">
   <w:p>
     <w:pPr>
@@ -2012,7 +2076,7 @@
       <mc:AlternateContent>
         <mc:Choice Requires="wps">
           <w:drawing>
-            <wp:anchor behindDoc="0" distT="0" distB="0" distL="0" distR="0" simplePos="0" locked="0" layoutInCell="1" allowOverlap="1" relativeHeight="4">
+            <wp:anchor behindDoc="1" distT="0" distB="0" distL="0" distR="0" simplePos="0" locked="0" layoutInCell="1" allowOverlap="1" relativeHeight="2">
               <wp:simplePos x="0" y="0"/>
               <wp:positionH relativeFrom="column">
                 <wp:posOffset>-1420495</wp:posOffset>
@@ -2023,7 +2087,7 @@
               <wp:extent cx="1273810" cy="9899650"/>
               <wp:effectExtent l="0" t="0" r="0" b="0"/>
               <wp:wrapNone/>
-              <wp:docPr id="4" name="Shape1"/>
+              <wp:docPr id="3" name="Shape1"/>
               <a:graphic xmlns:a="http://schemas.openxmlformats.org/drawingml/2006/main">
                 <a:graphicData uri="http://schemas.microsoft.com/office/word/2010/wordprocessingShape">
                   <wps:wsp>
@@ -2066,7 +2130,7 @@
         </mc:Choice>
         <mc:Fallback>
           <w:pict>
-            <v:rect id="shape_0" ID="Shape1" fillcolor="#aecf00" stroked="f" o:allowincell="f" style="position:absolute;margin-left:-111.85pt;margin-top:-20.05pt;width:100.25pt;height:779.45pt;mso-wrap-style:none;v-text-anchor:middle">
+            <v:rect id="shape_0" ID="Shape1" path="m0,0l-2147483645,0l-2147483645,-2147483646l0,-2147483646xe" fillcolor="#aecf00" stroked="f" o:allowincell="f" style="position:absolute;margin-left:-111.85pt;margin-top:-20.05pt;width:100.25pt;height:779.45pt;mso-wrap-style:none;v-text-anchor:middle">
               <v:fill o:detectmouseclick="t" color2="white"/>
               <v:stroke color="#3465a4" joinstyle="round" endcap="flat"/>
               <w10:wrap type="none"/>
@@ -2079,15 +2143,17 @@
 </w:hdr>
 </file>
 
-<file path=word/header3.xml><?xml version="1.0" encoding="utf-8"?>
-<w:hdr xmlns:o="urn:schemas-microsoft-com:office:office" xmlns:r="http://schemas.openxmlformats.org/officeDocument/2006/relationships" xmlns:v="urn:schemas-microsoft-com:vml" xmlns:w="http://schemas.openxmlformats.org/wordprocessingml/2006/main" xmlns:w10="urn:schemas-microsoft-com:office:word" xmlns:wp="http://schemas.openxmlformats.org/drawingml/2006/wordprocessingDrawing" xmlns:pic="http://schemas.openxmlformats.org/drawingml/2006/picture" xmlns:wps="http://schemas.microsoft.com/office/word/2010/wordprocessingShape" xmlns:wpg="http://schemas.microsoft.com/office/word/2010/wordprocessingGroup" xmlns:mc="http://schemas.openxmlformats.org/markup-compatibility/2006" xmlns:wp14="http://schemas.microsoft.com/office/word/2010/wordprocessingDrawing" xmlns:w14="http://schemas.microsoft.com/office/word/2010/wordml" xmlns:w15="http://schemas.microsoft.com/office/word/2012/wordml" mc:Ignorable="w14 wp14 w15">
-  <w:p/>
-</w:hdr>
-</file>
-
 <file path=word/header4.xml><?xml version="1.0" encoding="utf-8"?>
 <w:hdr xmlns:o="urn:schemas-microsoft-com:office:office" xmlns:r="http://schemas.openxmlformats.org/officeDocument/2006/relationships" xmlns:v="urn:schemas-microsoft-com:vml" xmlns:w="http://schemas.openxmlformats.org/wordprocessingml/2006/main" xmlns:w10="urn:schemas-microsoft-com:office:word" xmlns:wp="http://schemas.openxmlformats.org/drawingml/2006/wordprocessingDrawing" xmlns:pic="http://schemas.openxmlformats.org/drawingml/2006/picture" xmlns:wps="http://schemas.microsoft.com/office/word/2010/wordprocessingShape" xmlns:wpg="http://schemas.microsoft.com/office/word/2010/wordprocessingGroup" xmlns:mc="http://schemas.openxmlformats.org/markup-compatibility/2006" xmlns:wp14="http://schemas.microsoft.com/office/word/2010/wordprocessingDrawing" xmlns:w14="http://schemas.microsoft.com/office/word/2010/wordml" xmlns:w15="http://schemas.microsoft.com/office/word/2012/wordml" mc:Ignorable="w14 wp14 w15">
-  <w:p/>
+  <w:p>
+    <w:pPr>
+      <w:pStyle w:val="Header"/>
+      <w:rPr/>
+    </w:pPr>
+    <w:r>
+      <w:rPr/>
+    </w:r>
+  </w:p>
 </w:hdr>
 </file>
 
@@ -2106,7 +2172,89 @@
       <mc:AlternateContent>
         <mc:Choice Requires="wps">
           <w:drawing>
-            <wp:anchor behindDoc="0" distT="0" distB="0" distL="0" distR="0" simplePos="0" locked="0" layoutInCell="1" allowOverlap="1" relativeHeight="4">
+            <wp:anchor behindDoc="1" distT="0" distB="0" distL="0" distR="0" simplePos="0" locked="0" layoutInCell="1" allowOverlap="1" relativeHeight="3">
+              <wp:simplePos x="0" y="0"/>
+              <wp:positionH relativeFrom="column">
+                <wp:posOffset>-1420495</wp:posOffset>
+              </wp:positionH>
+              <wp:positionV relativeFrom="paragraph">
+                <wp:posOffset>-254635</wp:posOffset>
+              </wp:positionV>
+              <wp:extent cx="1273810" cy="9899650"/>
+              <wp:effectExtent l="0" t="0" r="0" b="0"/>
+              <wp:wrapNone/>
+              <wp:docPr id="5" name="Shape1"/>
+              <a:graphic xmlns:a="http://schemas.openxmlformats.org/drawingml/2006/main">
+                <a:graphicData uri="http://schemas.microsoft.com/office/word/2010/wordprocessingShape">
+                  <wps:wsp>
+                    <wps:cNvSpPr/>
+                    <wps:spPr>
+                      <a:xfrm>
+                        <a:off x="0" y="0"/>
+                        <a:ext cx="1273680" cy="9899640"/>
+                      </a:xfrm>
+                      <a:prstGeom prst="rect">
+                        <a:avLst/>
+                      </a:prstGeom>
+                      <a:gradFill rotWithShape="0">
+                        <a:gsLst>
+                          <a:gs pos="0">
+                            <a:srgbClr val="aecf00"/>
+                          </a:gs>
+                          <a:gs pos="100000">
+                            <a:srgbClr val="ffffff"/>
+                          </a:gs>
+                        </a:gsLst>
+                        <a:lin ang="3600000"/>
+                      </a:gradFill>
+                      <a:ln w="0">
+                        <a:noFill/>
+                      </a:ln>
+                    </wps:spPr>
+                    <wps:style>
+                      <a:lnRef idx="0"/>
+                      <a:fillRef idx="0"/>
+                      <a:effectRef idx="0"/>
+                      <a:fontRef idx="minor"/>
+                    </wps:style>
+                    <wps:bodyPr/>
+                  </wps:wsp>
+                </a:graphicData>
+              </a:graphic>
+            </wp:anchor>
+          </w:drawing>
+        </mc:Choice>
+        <mc:Fallback>
+          <w:pict>
+            <v:rect id="shape_0" ID="Shape1" path="m0,0l-2147483645,0l-2147483645,-2147483646l0,-2147483646xe" fillcolor="#aecf00" stroked="f" o:allowincell="f" style="position:absolute;margin-left:-111.85pt;margin-top:-20.05pt;width:100.25pt;height:779.45pt;mso-wrap-style:none;v-text-anchor:middle">
+              <v:fill o:detectmouseclick="t" color2="white"/>
+              <v:stroke color="#3465a4" joinstyle="round" endcap="flat"/>
+              <w10:wrap type="none"/>
+            </v:rect>
+          </w:pict>
+        </mc:Fallback>
+      </mc:AlternateContent>
+    </w:r>
+  </w:p>
+</w:hdr>
+</file>
+
+<file path=word/header6.xml><?xml version="1.0" encoding="utf-8"?>
+<w:hdr xmlns:o="urn:schemas-microsoft-com:office:office" xmlns:r="http://schemas.openxmlformats.org/officeDocument/2006/relationships" xmlns:v="urn:schemas-microsoft-com:vml" xmlns:w="http://schemas.openxmlformats.org/wordprocessingml/2006/main" xmlns:w10="urn:schemas-microsoft-com:office:word" xmlns:wp="http://schemas.openxmlformats.org/drawingml/2006/wordprocessingDrawing" xmlns:pic="http://schemas.openxmlformats.org/drawingml/2006/picture" xmlns:wps="http://schemas.microsoft.com/office/word/2010/wordprocessingShape" xmlns:wpg="http://schemas.microsoft.com/office/word/2010/wordprocessingGroup" xmlns:mc="http://schemas.openxmlformats.org/markup-compatibility/2006" xmlns:wp14="http://schemas.microsoft.com/office/word/2010/wordprocessingDrawing" xmlns:w14="http://schemas.microsoft.com/office/word/2010/wordml" xmlns:w15="http://schemas.microsoft.com/office/word/2012/wordml" mc:Ignorable="w14 wp14 w15">
+  <w:p>
+    <w:pPr>
+      <w:pStyle w:val="Header"/>
+      <w:suppressLineNumbers/>
+      <w:bidi w:val="0"/>
+      <w:jc w:val="start"/>
+      <w:rPr/>
+    </w:pPr>
+    <w:r>
+      <w:rPr/>
+      <mc:AlternateContent>
+        <mc:Choice Requires="wps">
+          <w:drawing>
+            <wp:anchor behindDoc="1" distT="0" distB="0" distL="0" distR="0" simplePos="0" locked="0" layoutInCell="1" allowOverlap="1" relativeHeight="3">
               <wp:simplePos x="0" y="0"/>
               <wp:positionH relativeFrom="column">
                 <wp:posOffset>-1420495</wp:posOffset>
@@ -2160,7 +2308,117 @@
         </mc:Choice>
         <mc:Fallback>
           <w:pict>
-            <v:rect id="shape_0" ID="Shape1" fillcolor="#aecf00" stroked="f" o:allowincell="f" style="position:absolute;margin-left:-111.85pt;margin-top:-20.05pt;width:100.25pt;height:779.45pt;mso-wrap-style:none;v-text-anchor:middle">
+            <v:rect id="shape_0" ID="Shape1" path="m0,0l-2147483645,0l-2147483645,-2147483646l0,-2147483646xe" fillcolor="#aecf00" stroked="f" o:allowincell="f" style="position:absolute;margin-left:-111.85pt;margin-top:-20.05pt;width:100.25pt;height:779.45pt;mso-wrap-style:none;v-text-anchor:middle">
+              <v:fill o:detectmouseclick="t" color2="white"/>
+              <v:stroke color="#3465a4" joinstyle="round" endcap="flat"/>
+              <w10:wrap type="none"/>
+            </v:rect>
+          </w:pict>
+        </mc:Fallback>
+      </mc:AlternateContent>
+    </w:r>
+  </w:p>
+</w:hdr>
+</file>
+
+<file path=word/header7.xml><?xml version="1.0" encoding="utf-8"?>
+<w:hdr xmlns:o="urn:schemas-microsoft-com:office:office" xmlns:r="http://schemas.openxmlformats.org/officeDocument/2006/relationships" xmlns:v="urn:schemas-microsoft-com:vml" xmlns:w="http://schemas.openxmlformats.org/wordprocessingml/2006/main" xmlns:w10="urn:schemas-microsoft-com:office:word" xmlns:wp="http://schemas.openxmlformats.org/drawingml/2006/wordprocessingDrawing" xmlns:pic="http://schemas.openxmlformats.org/drawingml/2006/picture" xmlns:wps="http://schemas.microsoft.com/office/word/2010/wordprocessingShape" xmlns:wpg="http://schemas.microsoft.com/office/word/2010/wordprocessingGroup" xmlns:mc="http://schemas.openxmlformats.org/markup-compatibility/2006" xmlns:wp14="http://schemas.microsoft.com/office/word/2010/wordprocessingDrawing" xmlns:w14="http://schemas.microsoft.com/office/word/2010/wordml" xmlns:w15="http://schemas.microsoft.com/office/word/2012/wordml" mc:Ignorable="w14 wp14 w15">
+  <w:p>
+    <w:pPr>
+      <w:pStyle w:val="Header"/>
+      <w:rPr/>
+    </w:pPr>
+    <w:r>
+      <w:rPr/>
+    </w:r>
+  </w:p>
+</w:hdr>
+</file>
+
+<file path=word/header8.xml><?xml version="1.0" encoding="utf-8"?>
+<w:hdr xmlns:o="urn:schemas-microsoft-com:office:office" xmlns:r="http://schemas.openxmlformats.org/officeDocument/2006/relationships" xmlns:v="urn:schemas-microsoft-com:vml" xmlns:w="http://schemas.openxmlformats.org/wordprocessingml/2006/main" xmlns:w10="urn:schemas-microsoft-com:office:word" xmlns:wp="http://schemas.openxmlformats.org/drawingml/2006/wordprocessingDrawing" xmlns:pic="http://schemas.openxmlformats.org/drawingml/2006/picture" xmlns:wps="http://schemas.microsoft.com/office/word/2010/wordprocessingShape" xmlns:wpg="http://schemas.microsoft.com/office/word/2010/wordprocessingGroup" xmlns:mc="http://schemas.openxmlformats.org/markup-compatibility/2006" xmlns:wp14="http://schemas.microsoft.com/office/word/2010/wordprocessingDrawing" xmlns:w14="http://schemas.microsoft.com/office/word/2010/wordml" xmlns:w15="http://schemas.microsoft.com/office/word/2012/wordml" mc:Ignorable="w14 wp14 w15">
+  <w:p>
+    <w:pPr>
+      <w:pStyle w:val="Normal"/>
+      <w:rPr/>
+    </w:pPr>
+    <w:r>
+      <w:rPr/>
+    </w:r>
+  </w:p>
+</w:hdr>
+</file>
+
+<file path=word/header9.xml><?xml version="1.0" encoding="utf-8"?>
+<w:hdr xmlns:o="urn:schemas-microsoft-com:office:office" xmlns:r="http://schemas.openxmlformats.org/officeDocument/2006/relationships" xmlns:v="urn:schemas-microsoft-com:vml" xmlns:w="http://schemas.openxmlformats.org/wordprocessingml/2006/main" xmlns:w10="urn:schemas-microsoft-com:office:word" xmlns:wp="http://schemas.openxmlformats.org/drawingml/2006/wordprocessingDrawing" xmlns:pic="http://schemas.openxmlformats.org/drawingml/2006/picture" xmlns:wps="http://schemas.microsoft.com/office/word/2010/wordprocessingShape" xmlns:wpg="http://schemas.microsoft.com/office/word/2010/wordprocessingGroup" xmlns:mc="http://schemas.openxmlformats.org/markup-compatibility/2006" xmlns:wp14="http://schemas.microsoft.com/office/word/2010/wordprocessingDrawing" xmlns:w14="http://schemas.microsoft.com/office/word/2010/wordml" xmlns:w15="http://schemas.microsoft.com/office/word/2012/wordml" mc:Ignorable="w14 wp14 w15">
+  <w:p>
+    <w:pPr>
+      <w:pStyle w:val="Header"/>
+      <w:suppressLineNumbers/>
+      <w:bidi w:val="0"/>
+      <w:jc w:val="start"/>
+      <w:rPr/>
+    </w:pPr>
+    <w:r>
+      <w:rPr/>
+      <mc:AlternateContent>
+        <mc:Choice Requires="wps">
+          <w:drawing>
+            <wp:anchor behindDoc="1" distT="0" distB="0" distL="0" distR="0" simplePos="0" locked="0" layoutInCell="1" allowOverlap="1" relativeHeight="4">
+              <wp:simplePos x="0" y="0"/>
+              <wp:positionH relativeFrom="column">
+                <wp:posOffset>-1420495</wp:posOffset>
+              </wp:positionH>
+              <wp:positionV relativeFrom="paragraph">
+                <wp:posOffset>-254635</wp:posOffset>
+              </wp:positionV>
+              <wp:extent cx="1273810" cy="9899650"/>
+              <wp:effectExtent l="0" t="0" r="0" b="0"/>
+              <wp:wrapNone/>
+              <wp:docPr id="8" name="Shape1"/>
+              <a:graphic xmlns:a="http://schemas.openxmlformats.org/drawingml/2006/main">
+                <a:graphicData uri="http://schemas.microsoft.com/office/word/2010/wordprocessingShape">
+                  <wps:wsp>
+                    <wps:cNvSpPr/>
+                    <wps:spPr>
+                      <a:xfrm>
+                        <a:off x="0" y="0"/>
+                        <a:ext cx="1273680" cy="9899640"/>
+                      </a:xfrm>
+                      <a:prstGeom prst="rect">
+                        <a:avLst/>
+                      </a:prstGeom>
+                      <a:gradFill rotWithShape="0">
+                        <a:gsLst>
+                          <a:gs pos="0">
+                            <a:srgbClr val="aecf00"/>
+                          </a:gs>
+                          <a:gs pos="100000">
+                            <a:srgbClr val="ffffff"/>
+                          </a:gs>
+                        </a:gsLst>
+                        <a:lin ang="3600000"/>
+                      </a:gradFill>
+                      <a:ln w="0">
+                        <a:noFill/>
+                      </a:ln>
+                    </wps:spPr>
+                    <wps:style>
+                      <a:lnRef idx="0"/>
+                      <a:fillRef idx="0"/>
+                      <a:effectRef idx="0"/>
+                      <a:fontRef idx="minor"/>
+                    </wps:style>
+                    <wps:bodyPr/>
+                  </wps:wsp>
+                </a:graphicData>
+              </a:graphic>
+            </wp:anchor>
+          </w:drawing>
+        </mc:Choice>
+        <mc:Fallback>
+          <w:pict>
+            <v:rect id="shape_0" ID="Shape1" path="m0,0l-2147483645,0l-2147483645,-2147483646l0,-2147483646xe" fillcolor="#aecf00" stroked="f" o:allowincell="f" style="position:absolute;margin-left:-111.85pt;margin-top:-20.05pt;width:100.25pt;height:779.45pt;mso-wrap-style:none;v-text-anchor:middle">
               <v:fill o:detectmouseclick="t" color2="white"/>
               <v:stroke color="#3465a4" joinstyle="round" endcap="flat"/>
               <w10:wrap type="none"/>
@@ -2196,16 +2454,18 @@
     <w:qFormat/>
     <w:pPr>
       <w:widowControl w:val="false"/>
-      <w:kinsoku w:val="true"/>
-      <w:overflowPunct w:val="true"/>
-      <w:autoSpaceDE w:val="true"/>
+      <w:suppressAutoHyphens w:val="true"/>
+      <w:overflowPunct w:val="false"/>
       <w:bidi w:val="0"/>
+      <w:spacing w:before="0" w:after="0"/>
+      <w:jc w:val="start"/>
     </w:pPr>
     <w:rPr>
-      <w:rFonts w:ascii="Liberation Serif" w:hAnsi="Liberation Serif"/>
+      <w:rFonts w:ascii="Liberation Serif" w:hAnsi="Liberation Serif" w:eastAsia="Segoe UI" w:cs="Tahoma"/>
       <w:color w:val="auto"/>
       <w:kern w:val="2"/>
       <w:sz w:val="22"/>
+      <w:szCs w:val="24"/>
       <w:lang w:val="en-US" w:eastAsia="zh-CN" w:bidi="hi-IN"/>
     </w:rPr>
   </w:style>
@@ -2218,6 +2478,21 @@
       <w:u w:val="dotted"/>
     </w:rPr>
   </w:style>
+  <w:style w:type="paragraph" w:styleId="Heading">
+    <w:name w:val="Heading"/>
+    <w:basedOn w:val="Normal"/>
+    <w:next w:val="BodyText"/>
+    <w:qFormat/>
+    <w:pPr>
+      <w:keepNext w:val="true"/>
+      <w:spacing w:before="240" w:after="120"/>
+    </w:pPr>
+    <w:rPr>
+      <w:rFonts w:ascii="Liberation Sans" w:hAnsi="Liberation Sans" w:eastAsia="Microsoft YaHei" w:cs="Lucida Sans"/>
+      <w:sz w:val="28"/>
+      <w:szCs w:val="28"/>
+    </w:rPr>
+  </w:style>
   <w:style w:type="paragraph" w:styleId="BodyText">
     <w:name w:val="Body Text"/>
     <w:basedOn w:val="Normal"/>
@@ -2226,6 +2501,41 @@
       <w:jc w:val="both"/>
     </w:pPr>
     <w:rPr/>
+  </w:style>
+  <w:style w:type="paragraph" w:styleId="List">
+    <w:name w:val="List"/>
+    <w:basedOn w:val="BodyText"/>
+    <w:pPr/>
+    <w:rPr>
+      <w:rFonts w:cs="Lucida Sans"/>
+    </w:rPr>
+  </w:style>
+  <w:style w:type="paragraph" w:styleId="Caption">
+    <w:name w:val="caption"/>
+    <w:basedOn w:val="Normal"/>
+    <w:qFormat/>
+    <w:pPr>
+      <w:suppressLineNumbers/>
+      <w:spacing w:before="120" w:after="120"/>
+    </w:pPr>
+    <w:rPr>
+      <w:rFonts w:cs="Lucida Sans"/>
+      <w:i/>
+      <w:iCs/>
+      <w:sz w:val="24"/>
+      <w:szCs w:val="24"/>
+    </w:rPr>
+  </w:style>
+  <w:style w:type="paragraph" w:styleId="Index">
+    <w:name w:val="Index"/>
+    <w:basedOn w:val="Normal"/>
+    <w:qFormat/>
+    <w:pPr>
+      <w:suppressLineNumbers/>
+    </w:pPr>
+    <w:rPr>
+      <w:rFonts w:cs="Lucida Sans"/>
+    </w:rPr>
   </w:style>
   <w:style w:type="paragraph" w:styleId="EnvelopeReturn">
     <w:name w:val="envelope return"/>
@@ -2277,6 +2587,13 @@
     <w:pPr>
       <w:suppressLineNumbers/>
     </w:pPr>
+    <w:rPr/>
+  </w:style>
+  <w:style w:type="paragraph" w:styleId="FrameContents">
+    <w:name w:val="Frame Contents"/>
+    <w:basedOn w:val="Normal"/>
+    <w:qFormat/>
+    <w:pPr/>
     <w:rPr/>
   </w:style>
 </w:styles>

</xml_diff>